<commit_message>
opgeschoonde final code - Alwin
</commit_message>
<xml_diff>
--- a/sessienummer_goldentriangle_kaartkleuren_2015b.docx
+++ b/sessienummer_goldentriangle_kaartkleuren_2015b.docx
@@ -225,6 +225,34 @@
       <w:pPr>
         <w:jc w:val="both"/>
         <w:rPr>
+          <w:lang w:val="nl-NL"/>
+        </w:rPr>
+      </w:pPr>
+      <w:r>
+        <w:rPr>
+          <w:lang w:val="nl-NL"/>
+        </w:rPr>
+        <w:t>tegenwoordige tijd</w:t>
+      </w:r>
+    </w:p>
+    <w:p>
+      <w:pPr>
+        <w:jc w:val="both"/>
+        <w:rPr>
+          <w:lang w:val="nl-NL"/>
+        </w:rPr>
+      </w:pPr>
+      <w:r>
+        <w:rPr>
+          <w:lang w:val="nl-NL"/>
+        </w:rPr>
+        <w:t>geen wij/ zal</w:t>
+      </w:r>
+    </w:p>
+    <w:p>
+      <w:pPr>
+        <w:jc w:val="both"/>
+        <w:rPr>
           <w:rFonts w:ascii="Arial" w:hAnsi="Arial" w:cs="Arial"/>
           <w:b/>
           <w:sz w:val="24"/>
@@ -532,7 +560,16 @@
           <w:szCs w:val="24"/>
           <w:lang w:val="nl-NL"/>
         </w:rPr>
-        <w:t xml:space="preserve">, hiermee werdt de Four </w:t>
+        <w:t>, hiermee werd</w:t>
+      </w:r>
+      <w:r>
+        <w:rPr>
+          <w:rFonts w:ascii="Arial" w:hAnsi="Arial" w:cs="Arial"/>
+          <w:sz w:val="24"/>
+          <w:szCs w:val="24"/>
+          <w:lang w:val="nl-NL"/>
+        </w:rPr>
+        <w:t xml:space="preserve"> de Four </w:t>
       </w:r>
       <w:r>
         <w:rPr>
@@ -577,6 +614,15 @@
           <w:szCs w:val="24"/>
           <w:lang w:val="nl-NL"/>
         </w:rPr>
+        <w:t xml:space="preserve"> </w:t>
+      </w:r>
+      <w:r>
+        <w:rPr>
+          <w:rFonts w:ascii="Arial" w:hAnsi="Arial" w:cs="Arial"/>
+          <w:sz w:val="24"/>
+          <w:szCs w:val="24"/>
+          <w:lang w:val="nl-NL"/>
+        </w:rPr>
         <w:t>[1]</w:t>
       </w:r>
       <w:r>
@@ -615,43 +661,486 @@
           <w:szCs w:val="24"/>
           <w:lang w:val="nl-NL"/>
         </w:rPr>
-        <w:t>ag is de Four</w:t>
-      </w:r>
-      <w:r>
-        <w:rPr>
-          <w:rFonts w:ascii="Arial" w:hAnsi="Arial" w:cs="Arial"/>
-          <w:sz w:val="24"/>
-          <w:szCs w:val="24"/>
-          <w:lang w:val="nl-NL"/>
-        </w:rPr>
-        <w:t xml:space="preserve"> Color Theorem, getoetst door drie verschillende kaarten, een kaart van Pennsylvania, een kaart van een Indi</w:t>
-      </w:r>
-      <w:r>
-        <w:rPr>
-          <w:rFonts w:ascii="Arial" w:hAnsi="Arial" w:cs="Arial"/>
-          <w:sz w:val="24"/>
-          <w:szCs w:val="24"/>
-          <w:lang w:val="nl-NL"/>
-        </w:rPr>
-        <w:t>a</w:t>
-      </w:r>
-      <w:r>
-        <w:rPr>
-          <w:rFonts w:ascii="Arial" w:hAnsi="Arial" w:cs="Arial"/>
-          <w:sz w:val="24"/>
-          <w:szCs w:val="24"/>
-          <w:lang w:val="nl-NL"/>
-        </w:rPr>
-        <w:t xml:space="preserve">sche provincie en een kaart van een sociaal netwerk met zo min mogelijk kleuren in te kleuren. Daarnaast </w:t>
-      </w:r>
-      <w:r>
-        <w:rPr>
-          <w:rFonts w:ascii="Arial" w:hAnsi="Arial" w:cs="Arial"/>
-          <w:sz w:val="24"/>
-          <w:szCs w:val="24"/>
-          <w:lang w:val="nl-NL"/>
-        </w:rPr>
-        <w:t xml:space="preserve">zijn de twee heurisiteken die gebruikt zijn om de Four Color Theorem te bewijzen met elkaar vergelijkt om te onderzoeken welke heuristiek het beste werkt. </w:t>
+        <w:t>ag wordt</w:t>
+      </w:r>
+      <w:r>
+        <w:rPr>
+          <w:rFonts w:ascii="Arial" w:hAnsi="Arial" w:cs="Arial"/>
+          <w:sz w:val="24"/>
+          <w:szCs w:val="24"/>
+          <w:lang w:val="nl-NL"/>
+        </w:rPr>
+        <w:t xml:space="preserve"> de Four</w:t>
+      </w:r>
+      <w:r>
+        <w:rPr>
+          <w:rFonts w:ascii="Arial" w:hAnsi="Arial" w:cs="Arial"/>
+          <w:sz w:val="24"/>
+          <w:szCs w:val="24"/>
+          <w:lang w:val="nl-NL"/>
+        </w:rPr>
+        <w:t xml:space="preserve"> Color Theorem</w:t>
+      </w:r>
+      <w:r>
+        <w:rPr>
+          <w:rFonts w:ascii="Arial" w:hAnsi="Arial" w:cs="Arial"/>
+          <w:sz w:val="24"/>
+          <w:szCs w:val="24"/>
+          <w:lang w:val="nl-NL"/>
+        </w:rPr>
+        <w:t xml:space="preserve"> getoetst met</w:t>
+      </w:r>
+      <w:r>
+        <w:rPr>
+          <w:rFonts w:ascii="Arial" w:hAnsi="Arial" w:cs="Arial"/>
+          <w:sz w:val="24"/>
+          <w:szCs w:val="24"/>
+          <w:lang w:val="nl-NL"/>
+        </w:rPr>
+        <w:t xml:space="preserve"> drie verschillende kaarten, een kaart van Pennsylvania, een kaart van een </w:t>
+      </w:r>
+      <w:r>
+        <w:rPr>
+          <w:rFonts w:ascii="Arial" w:hAnsi="Arial" w:cs="Arial"/>
+          <w:sz w:val="24"/>
+          <w:szCs w:val="24"/>
+          <w:lang w:val="nl-NL"/>
+        </w:rPr>
+        <w:t>Indiase</w:t>
+      </w:r>
+      <w:r>
+        <w:rPr>
+          <w:rFonts w:ascii="Arial" w:hAnsi="Arial" w:cs="Arial"/>
+          <w:sz w:val="24"/>
+          <w:szCs w:val="24"/>
+          <w:lang w:val="nl-NL"/>
+        </w:rPr>
+        <w:t xml:space="preserve"> provincie en een kaart van een sociaal netwerk</w:t>
+      </w:r>
+      <w:r>
+        <w:rPr>
+          <w:rFonts w:ascii="Arial" w:hAnsi="Arial" w:cs="Arial"/>
+          <w:sz w:val="24"/>
+          <w:szCs w:val="24"/>
+          <w:lang w:val="nl-NL"/>
+        </w:rPr>
+        <w:t>. Het doel is om met zo</w:t>
+      </w:r>
+      <w:r>
+        <w:rPr>
+          <w:rFonts w:ascii="Arial" w:hAnsi="Arial" w:cs="Arial"/>
+          <w:sz w:val="24"/>
+          <w:szCs w:val="24"/>
+          <w:lang w:val="nl-NL"/>
+        </w:rPr>
+        <w:t xml:space="preserve"> min mogelijk kleuren</w:t>
+      </w:r>
+      <w:r>
+        <w:rPr>
+          <w:rFonts w:ascii="Arial" w:hAnsi="Arial" w:cs="Arial"/>
+          <w:sz w:val="24"/>
+          <w:szCs w:val="24"/>
+          <w:lang w:val="nl-NL"/>
+        </w:rPr>
+        <w:t xml:space="preserve"> de kaarten </w:t>
+      </w:r>
+      <w:r>
+        <w:rPr>
+          <w:rFonts w:ascii="Arial" w:hAnsi="Arial" w:cs="Arial"/>
+          <w:sz w:val="24"/>
+          <w:szCs w:val="24"/>
+          <w:lang w:val="nl-NL"/>
+        </w:rPr>
+        <w:t>in te kleuren.</w:t>
+      </w:r>
+      <w:r>
+        <w:rPr>
+          <w:rFonts w:ascii="Arial" w:hAnsi="Arial" w:cs="Arial"/>
+          <w:sz w:val="24"/>
+          <w:szCs w:val="24"/>
+          <w:lang w:val="nl-NL"/>
+        </w:rPr>
+        <w:t xml:space="preserve"> De hoofdvraag van dit verslag luidt daarom als volgt: hoeveel kleuren zijn er minimaal nodig om een kaart in te kleuren?</w:t>
+      </w:r>
+      <w:r>
+        <w:rPr>
+          <w:rFonts w:ascii="Arial" w:hAnsi="Arial" w:cs="Arial"/>
+          <w:sz w:val="24"/>
+          <w:szCs w:val="24"/>
+          <w:lang w:val="nl-NL"/>
+        </w:rPr>
+        <w:t xml:space="preserve"> </w:t>
+      </w:r>
+      <w:r>
+        <w:rPr>
+          <w:rFonts w:ascii="Arial" w:hAnsi="Arial" w:cs="Arial"/>
+          <w:sz w:val="24"/>
+          <w:szCs w:val="24"/>
+          <w:lang w:val="nl-NL"/>
+        </w:rPr>
+        <w:t>De uitkomt hierop zou volgens de Four Color Theorem vier moeten zijn. Dit zal daarom getoetst worden.</w:t>
+      </w:r>
+    </w:p>
+    <w:p>
+      <w:pPr>
+        <w:jc w:val="both"/>
+        <w:rPr>
+          <w:rFonts w:ascii="Arial" w:hAnsi="Arial" w:cs="Arial"/>
+          <w:sz w:val="24"/>
+          <w:szCs w:val="24"/>
+          <w:lang w:val="nl-NL"/>
+        </w:rPr>
+      </w:pPr>
+    </w:p>
+    <w:p>
+      <w:pPr>
+        <w:jc w:val="both"/>
+        <w:rPr>
+          <w:rFonts w:ascii="Arial" w:hAnsi="Arial" w:cs="Arial"/>
+          <w:sz w:val="24"/>
+          <w:szCs w:val="24"/>
+          <w:lang w:val="nl-NL"/>
+        </w:rPr>
+      </w:pPr>
+    </w:p>
+    <w:p>
+      <w:pPr>
+        <w:jc w:val="both"/>
+        <w:rPr>
+          <w:rFonts w:ascii="Arial" w:hAnsi="Arial" w:cs="Arial"/>
+          <w:sz w:val="24"/>
+          <w:szCs w:val="24"/>
+          <w:lang w:val="nl-NL"/>
+        </w:rPr>
+      </w:pPr>
+      <w:r>
+        <w:rPr>
+          <w:noProof/>
+        </w:rPr>
+        <w:lastRenderedPageBreak/>
+        <mc:AlternateContent>
+          <mc:Choice Requires="wps">
+            <w:drawing>
+              <wp:anchor distT="0" distB="0" distL="114300" distR="114300" simplePos="0" relativeHeight="251664384" behindDoc="0" locked="0" layoutInCell="1" allowOverlap="1" wp14:anchorId="5C316D5E" wp14:editId="04C11DC1">
+                <wp:simplePos x="0" y="0"/>
+                <wp:positionH relativeFrom="column">
+                  <wp:posOffset>77470</wp:posOffset>
+                </wp:positionH>
+                <wp:positionV relativeFrom="paragraph">
+                  <wp:posOffset>2178685</wp:posOffset>
+                </wp:positionV>
+                <wp:extent cx="5345430" cy="266700"/>
+                <wp:effectExtent l="0" t="0" r="0" b="12700"/>
+                <wp:wrapThrough wrapText="bothSides">
+                  <wp:wrapPolygon edited="0">
+                    <wp:start x="0" y="0"/>
+                    <wp:lineTo x="0" y="20571"/>
+                    <wp:lineTo x="21451" y="20571"/>
+                    <wp:lineTo x="21451" y="0"/>
+                    <wp:lineTo x="0" y="0"/>
+                  </wp:wrapPolygon>
+                </wp:wrapThrough>
+                <wp:docPr id="6" name="Text Box 6"/>
+                <wp:cNvGraphicFramePr/>
+                <a:graphic xmlns:a="http://schemas.openxmlformats.org/drawingml/2006/main">
+                  <a:graphicData uri="http://schemas.microsoft.com/office/word/2010/wordprocessingShape">
+                    <wps:wsp>
+                      <wps:cNvSpPr txBox="1"/>
+                      <wps:spPr>
+                        <a:xfrm>
+                          <a:off x="0" y="0"/>
+                          <a:ext cx="5345430" cy="266700"/>
+                        </a:xfrm>
+                        <a:prstGeom prst="rect">
+                          <a:avLst/>
+                        </a:prstGeom>
+                        <a:solidFill>
+                          <a:prstClr val="white"/>
+                        </a:solidFill>
+                        <a:ln>
+                          <a:noFill/>
+                        </a:ln>
+                        <a:effectLst/>
+                      </wps:spPr>
+                      <wps:txbx>
+                        <w:txbxContent>
+                          <w:p>
+                            <w:pPr>
+                              <w:pStyle w:val="Caption"/>
+                              <w:jc w:val="center"/>
+                              <w:rPr>
+                                <w:rFonts w:ascii="Arial" w:hAnsi="Arial" w:cs="Arial"/>
+                              </w:rPr>
+                            </w:pPr>
+                            <w:r>
+                              <w:t xml:space="preserve">Figuur </w:t>
+                            </w:r>
+                            <w:fldSimple w:instr=" SEQ Figuur \* ARABIC ">
+                              <w:r>
+                                <w:rPr>
+                                  <w:noProof/>
+                                </w:rPr>
+                                <w:t>1</w:t>
+                              </w:r>
+                            </w:fldSimple>
+                            <w:r>
+                              <w:rPr>
+                                <w:noProof/>
+                              </w:rPr>
+                              <w:t xml:space="preserve">: Kaart van Penssylvania en kaart van </w:t>
+                            </w:r>
+                            <w:r>
+                              <w:rPr>
+                                <w:noProof/>
+                              </w:rPr>
+                              <w:t>een Indiase provincie</w:t>
+                            </w:r>
+                          </w:p>
+                        </w:txbxContent>
+                      </wps:txbx>
+                      <wps:bodyPr rot="0" spcFirstLastPara="0" vertOverflow="overflow" horzOverflow="overflow" vert="horz" wrap="square" lIns="0" tIns="0" rIns="0" bIns="0" numCol="1" spcCol="0" rtlCol="0" fromWordArt="0" anchor="t" anchorCtr="0" forceAA="0" compatLnSpc="1">
+                        <a:prstTxWarp prst="textNoShape">
+                          <a:avLst/>
+                        </a:prstTxWarp>
+                        <a:spAutoFit/>
+                      </wps:bodyPr>
+                    </wps:wsp>
+                  </a:graphicData>
+                </a:graphic>
+                <wp14:sizeRelH relativeFrom="margin">
+                  <wp14:pctWidth>0</wp14:pctWidth>
+                </wp14:sizeRelH>
+              </wp:anchor>
+            </w:drawing>
+          </mc:Choice>
+          <mc:Fallback>
+            <w:pict>
+              <v:shapetype w14:anchorId="5C316D5E" id="_x0000_t202" coordsize="21600,21600" o:spt="202" path="m0,0l0,21600,21600,21600,21600,0xe">
+                <v:stroke joinstyle="miter"/>
+                <v:path gradientshapeok="t" o:connecttype="rect"/>
+              </v:shapetype>
+              <v:shape id="Text_x0020_Box_x0020_6" o:spid="_x0000_s1026" type="#_x0000_t202" style="position:absolute;left:0;text-align:left;margin-left:6.1pt;margin-top:171.55pt;width:420.9pt;height:21pt;z-index:251664384;visibility:visible;mso-wrap-style:square;mso-width-percent:0;mso-wrap-distance-left:9pt;mso-wrap-distance-top:0;mso-wrap-distance-right:9pt;mso-wrap-distance-bottom:0;mso-position-horizontal:absolute;mso-position-horizontal-relative:text;mso-position-vertical:absolute;mso-position-vertical-relative:text;mso-width-percent:0;mso-width-relative:margin;v-text-anchor:top" o:gfxdata="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" stroked="f">
+                <v:textbox style="mso-fit-shape-to-text:t" inset="0,0,0,0">
+                  <w:txbxContent>
+                    <w:p>
+                      <w:pPr>
+                        <w:pStyle w:val="Caption"/>
+                        <w:jc w:val="center"/>
+                        <w:rPr>
+                          <w:rFonts w:ascii="Arial" w:hAnsi="Arial" w:cs="Arial"/>
+                        </w:rPr>
+                      </w:pPr>
+                      <w:r>
+                        <w:t xml:space="preserve">Figuur </w:t>
+                      </w:r>
+                      <w:fldSimple w:instr=" SEQ Figuur \* ARABIC ">
+                        <w:r>
+                          <w:rPr>
+                            <w:noProof/>
+                          </w:rPr>
+                          <w:t>1</w:t>
+                        </w:r>
+                      </w:fldSimple>
+                      <w:r>
+                        <w:rPr>
+                          <w:noProof/>
+                        </w:rPr>
+                        <w:t xml:space="preserve">: Kaart van Penssylvania en kaart van </w:t>
+                      </w:r>
+                      <w:r>
+                        <w:rPr>
+                          <w:noProof/>
+                        </w:rPr>
+                        <w:t>een Indiase provincie</w:t>
+                      </w:r>
+                    </w:p>
+                  </w:txbxContent>
+                </v:textbox>
+                <w10:wrap type="through"/>
+              </v:shape>
+            </w:pict>
+          </mc:Fallback>
+        </mc:AlternateContent>
+      </w:r>
+      <w:r>
+        <w:rPr>
+          <w:rFonts w:ascii="Arial" w:hAnsi="Arial" w:cs="Arial"/>
+          <w:sz w:val="24"/>
+          <w:szCs w:val="24"/>
+          <w:lang w:val="en-GB"/>
+        </w:rPr>
+        <w:drawing>
+          <wp:anchor distT="0" distB="0" distL="114300" distR="114300" simplePos="0" relativeHeight="251662336" behindDoc="0" locked="0" layoutInCell="1" allowOverlap="1" wp14:anchorId="737E70AA" wp14:editId="3803A3A4">
+            <wp:simplePos x="0" y="0"/>
+            <wp:positionH relativeFrom="column">
+              <wp:posOffset>2908300</wp:posOffset>
+            </wp:positionH>
+            <wp:positionV relativeFrom="paragraph">
+              <wp:posOffset>-226695</wp:posOffset>
+            </wp:positionV>
+            <wp:extent cx="2606040" cy="2389505"/>
+            <wp:effectExtent l="0" t="0" r="10160" b="0"/>
+            <wp:wrapTopAndBottom/>
+            <wp:docPr id="3" name="Picture 3"/>
+            <wp:cNvGraphicFramePr>
+              <a:graphicFrameLocks xmlns:a="http://schemas.openxmlformats.org/drawingml/2006/main" noChangeAspect="1"/>
+            </wp:cNvGraphicFramePr>
+            <a:graphic xmlns:a="http://schemas.openxmlformats.org/drawingml/2006/main">
+              <a:graphicData uri="http://schemas.openxmlformats.org/drawingml/2006/picture">
+                <pic:pic xmlns:pic="http://schemas.openxmlformats.org/drawingml/2006/picture">
+                  <pic:nvPicPr>
+                    <pic:cNvPr id="3" name="Picture 2"/>
+                    <pic:cNvPicPr>
+                      <a:picLocks noChangeAspect="1"/>
+                    </pic:cNvPicPr>
+                  </pic:nvPicPr>
+                  <pic:blipFill>
+                    <a:blip r:embed="rId7"/>
+                    <a:stretch>
+                      <a:fillRect/>
+                    </a:stretch>
+                  </pic:blipFill>
+                  <pic:spPr>
+                    <a:xfrm>
+                      <a:off x="0" y="0"/>
+                      <a:ext cx="2606040" cy="2389505"/>
+                    </a:xfrm>
+                    <a:prstGeom prst="rect">
+                      <a:avLst/>
+                    </a:prstGeom>
+                    <a:ln>
+                      <a:noFill/>
+                    </a:ln>
+                    <a:effectLst>
+                      <a:softEdge rad="112500"/>
+                    </a:effectLst>
+                  </pic:spPr>
+                </pic:pic>
+              </a:graphicData>
+            </a:graphic>
+            <wp14:sizeRelH relativeFrom="margin">
+              <wp14:pctWidth>0</wp14:pctWidth>
+            </wp14:sizeRelH>
+          </wp:anchor>
+        </w:drawing>
+      </w:r>
+      <w:r>
+        <w:rPr>
+          <w:rFonts w:ascii="Arial" w:hAnsi="Arial" w:cs="Arial"/>
+          <w:sz w:val="24"/>
+          <w:szCs w:val="24"/>
+          <w:lang w:val="en-GB"/>
+        </w:rPr>
+        <w:drawing>
+          <wp:anchor distT="0" distB="0" distL="114300" distR="114300" simplePos="0" relativeHeight="251661312" behindDoc="0" locked="0" layoutInCell="1" allowOverlap="1" wp14:anchorId="7A8781CD" wp14:editId="2DD29F1A">
+            <wp:simplePos x="0" y="0"/>
+            <wp:positionH relativeFrom="column">
+              <wp:posOffset>38735</wp:posOffset>
+            </wp:positionH>
+            <wp:positionV relativeFrom="paragraph">
+              <wp:posOffset>-272415</wp:posOffset>
+            </wp:positionV>
+            <wp:extent cx="2606400" cy="2397456"/>
+            <wp:effectExtent l="0" t="0" r="10160" b="0"/>
+            <wp:wrapTopAndBottom/>
+            <wp:docPr id="5" name="Picture 5"/>
+            <wp:cNvGraphicFramePr>
+              <a:graphicFrameLocks xmlns:a="http://schemas.openxmlformats.org/drawingml/2006/main" noChangeAspect="1"/>
+            </wp:cNvGraphicFramePr>
+            <a:graphic xmlns:a="http://schemas.openxmlformats.org/drawingml/2006/main">
+              <a:graphicData uri="http://schemas.openxmlformats.org/drawingml/2006/picture">
+                <pic:pic xmlns:pic="http://schemas.openxmlformats.org/drawingml/2006/picture">
+                  <pic:nvPicPr>
+                    <pic:cNvPr id="2" name="Picture 1"/>
+                    <pic:cNvPicPr>
+                      <a:picLocks noChangeAspect="1"/>
+                    </pic:cNvPicPr>
+                  </pic:nvPicPr>
+                  <pic:blipFill>
+                    <a:blip r:embed="rId8">
+                      <a:extLst>
+                        <a:ext uri="{28A0092B-C50C-407E-A947-70E740481C1C}">
+                          <a14:useLocalDpi xmlns:a14="http://schemas.microsoft.com/office/drawing/2010/main" val="0"/>
+                        </a:ext>
+                      </a:extLst>
+                    </a:blip>
+                    <a:stretch>
+                      <a:fillRect/>
+                    </a:stretch>
+                  </pic:blipFill>
+                  <pic:spPr>
+                    <a:xfrm>
+                      <a:off x="0" y="0"/>
+                      <a:ext cx="2606400" cy="2397456"/>
+                    </a:xfrm>
+                    <a:prstGeom prst="rect">
+                      <a:avLst/>
+                    </a:prstGeom>
+                    <a:ln>
+                      <a:noFill/>
+                    </a:ln>
+                    <a:effectLst>
+                      <a:softEdge rad="112500"/>
+                    </a:effectLst>
+                  </pic:spPr>
+                </pic:pic>
+              </a:graphicData>
+            </a:graphic>
+            <wp14:sizeRelH relativeFrom="margin">
+              <wp14:pctWidth>0</wp14:pctWidth>
+            </wp14:sizeRelH>
+            <wp14:sizeRelV relativeFrom="margin">
+              <wp14:pctHeight>0</wp14:pctHeight>
+            </wp14:sizeRelV>
+          </wp:anchor>
+        </w:drawing>
+      </w:r>
+      <w:r>
+        <w:rPr>
+          <w:rFonts w:ascii="Arial" w:hAnsi="Arial" w:cs="Arial"/>
+          <w:sz w:val="24"/>
+          <w:szCs w:val="24"/>
+          <w:lang w:val="nl-NL"/>
+        </w:rPr>
+        <w:tab/>
+      </w:r>
+      <w:r>
+        <w:rPr>
+          <w:rFonts w:ascii="Arial" w:hAnsi="Arial" w:cs="Arial"/>
+          <w:sz w:val="24"/>
+          <w:szCs w:val="24"/>
+          <w:lang w:val="nl-NL"/>
+        </w:rPr>
+        <w:tab/>
+      </w:r>
+    </w:p>
+    <w:p>
+      <w:pPr>
+        <w:jc w:val="both"/>
+        <w:rPr>
+          <w:rFonts w:ascii="Arial" w:hAnsi="Arial" w:cs="Arial"/>
+          <w:sz w:val="24"/>
+          <w:szCs w:val="24"/>
+          <w:lang w:val="nl-NL"/>
+        </w:rPr>
+      </w:pPr>
+      <w:r>
+        <w:rPr>
+          <w:rFonts w:ascii="Arial" w:hAnsi="Arial" w:cs="Arial"/>
+          <w:sz w:val="24"/>
+          <w:szCs w:val="24"/>
+          <w:lang w:val="nl-NL"/>
+        </w:rPr>
+        <w:t xml:space="preserve">Om de hoofdvraag te beantwoorden zijn in dit verslag twee heuristieken gebruikt die beide tot een correct antwoord komen. </w:t>
+      </w:r>
+      <w:r>
+        <w:rPr>
+          <w:rFonts w:ascii="Arial" w:hAnsi="Arial" w:cs="Arial"/>
+          <w:sz w:val="24"/>
+          <w:szCs w:val="24"/>
+          <w:lang w:val="nl-NL"/>
+        </w:rPr>
+        <w:t xml:space="preserve">Dit om een beter begrip te krijgen van het probleem van het kaartkleuren. </w:t>
       </w:r>
     </w:p>
     <w:p>
@@ -820,6 +1309,15 @@
           <w:lang w:val="nl-NL"/>
         </w:rPr>
       </w:pPr>
+      <w:r>
+        <w:rPr>
+          <w:rFonts w:ascii="Arial" w:hAnsi="Arial" w:cs="Arial"/>
+          <w:sz w:val="24"/>
+          <w:szCs w:val="24"/>
+          <w:lang w:val="nl-NL"/>
+        </w:rPr>
+        <w:t>Xxx plaatjes van de kaarten</w:t>
+      </w:r>
     </w:p>
     <w:p>
       <w:pPr>
@@ -840,55 +1338,308 @@
           <w:szCs w:val="24"/>
           <w:lang w:val="nl-NL"/>
         </w:rPr>
+        <w:t>2. Methodes</w:t>
+      </w:r>
+    </w:p>
+    <w:p>
+      <w:pPr>
+        <w:jc w:val="both"/>
+        <w:rPr>
+          <w:rFonts w:ascii="Arial" w:hAnsi="Arial" w:cs="Arial"/>
+          <w:sz w:val="24"/>
+          <w:szCs w:val="24"/>
+          <w:lang w:val="nl-NL"/>
+        </w:rPr>
+      </w:pPr>
+      <w:r>
+        <w:rPr>
+          <w:rFonts w:ascii="Arial" w:hAnsi="Arial" w:cs="Arial"/>
+          <w:sz w:val="24"/>
+          <w:szCs w:val="24"/>
+          <w:lang w:val="nl-NL"/>
+        </w:rPr>
+        <w:t xml:space="preserve">In deze paragraaf wordt besproken welke methodes zijn gebruikt om te komen tot een antwoord op de hoofdvraag. </w:t>
+      </w:r>
+      <w:r>
+        <w:rPr>
+          <w:rFonts w:ascii="Arial" w:hAnsi="Arial" w:cs="Arial"/>
+          <w:sz w:val="24"/>
+          <w:szCs w:val="24"/>
+          <w:lang w:val="nl-NL"/>
+        </w:rPr>
+        <w:t>Om het</w:t>
+      </w:r>
+      <w:r>
+        <w:rPr>
+          <w:rFonts w:ascii="Arial" w:hAnsi="Arial" w:cs="Arial"/>
+          <w:sz w:val="24"/>
+          <w:szCs w:val="24"/>
+          <w:lang w:val="nl-NL"/>
+        </w:rPr>
+        <w:t xml:space="preserve"> minimaal</w:t>
+      </w:r>
+      <w:r>
+        <w:rPr>
+          <w:rFonts w:ascii="Arial" w:hAnsi="Arial" w:cs="Arial"/>
+          <w:sz w:val="24"/>
+          <w:szCs w:val="24"/>
+          <w:lang w:val="nl-NL"/>
+        </w:rPr>
+        <w:t xml:space="preserve"> aantal </w:t>
+      </w:r>
+      <w:r>
+        <w:rPr>
+          <w:rFonts w:ascii="Arial" w:hAnsi="Arial" w:cs="Arial"/>
+          <w:sz w:val="24"/>
+          <w:szCs w:val="24"/>
+          <w:lang w:val="nl-NL"/>
+        </w:rPr>
+        <w:t xml:space="preserve">kleuren voor het kleuren van een kaart te </w:t>
+      </w:r>
+      <w:r>
+        <w:rPr>
+          <w:rFonts w:ascii="Arial" w:hAnsi="Arial" w:cs="Arial"/>
+          <w:sz w:val="24"/>
+          <w:szCs w:val="24"/>
+          <w:lang w:val="nl-NL"/>
+        </w:rPr>
+        <w:t>vinden</w:t>
+      </w:r>
+      <w:r>
+        <w:rPr>
+          <w:rFonts w:ascii="Arial" w:hAnsi="Arial" w:cs="Arial"/>
+          <w:sz w:val="24"/>
+          <w:szCs w:val="24"/>
+          <w:lang w:val="nl-NL"/>
+        </w:rPr>
+        <w:t xml:space="preserve"> wordt</w:t>
+      </w:r>
+      <w:r>
+        <w:rPr>
+          <w:rFonts w:ascii="Arial" w:hAnsi="Arial" w:cs="Arial"/>
+          <w:sz w:val="24"/>
+          <w:szCs w:val="24"/>
+          <w:lang w:val="nl-NL"/>
+        </w:rPr>
+        <w:t xml:space="preserve"> er in dit verslag gewerkt met een random sampling algoritme en een zelf ontwikkeld gericht algoritme. </w:t>
+      </w:r>
+      <w:r>
+        <w:rPr>
+          <w:rFonts w:ascii="Arial" w:hAnsi="Arial" w:cs="Arial"/>
+          <w:sz w:val="24"/>
+          <w:szCs w:val="24"/>
+          <w:lang w:val="nl-NL"/>
+        </w:rPr>
+        <w:t xml:space="preserve">Als eerste is het random sampling algoritme ontwikkeld </w:t>
+      </w:r>
+      <w:r>
+        <w:rPr>
+          <w:rFonts w:ascii="Arial" w:hAnsi="Arial" w:cs="Arial"/>
+          <w:sz w:val="24"/>
+          <w:szCs w:val="24"/>
+          <w:lang w:val="nl-NL"/>
+        </w:rPr>
+        <w:t>besproken. Daarna wordt het</w:t>
+      </w:r>
+      <w:r>
+        <w:rPr>
+          <w:rFonts w:ascii="Arial" w:hAnsi="Arial" w:cs="Arial"/>
+          <w:sz w:val="24"/>
+          <w:szCs w:val="24"/>
+          <w:lang w:val="nl-NL"/>
+        </w:rPr>
+        <w:t xml:space="preserve"> gerichte algoritme </w:t>
+      </w:r>
+      <w:r>
+        <w:rPr>
+          <w:rFonts w:ascii="Arial" w:hAnsi="Arial" w:cs="Arial"/>
+          <w:sz w:val="24"/>
+          <w:szCs w:val="24"/>
+          <w:lang w:val="nl-NL"/>
+        </w:rPr>
+        <w:t xml:space="preserve">besproken. </w:t>
+      </w:r>
+    </w:p>
+    <w:p>
+      <w:pPr>
+        <w:jc w:val="both"/>
+        <w:rPr>
+          <w:rFonts w:ascii="Arial" w:hAnsi="Arial" w:cs="Arial"/>
+          <w:b/>
+          <w:sz w:val="24"/>
+          <w:szCs w:val="24"/>
+          <w:lang w:val="nl-NL"/>
+        </w:rPr>
+      </w:pPr>
+      <w:r>
+        <w:rPr>
+          <w:rFonts w:ascii="Arial" w:hAnsi="Arial" w:cs="Arial"/>
+          <w:b/>
+          <w:sz w:val="24"/>
+          <w:szCs w:val="24"/>
+          <w:lang w:val="nl-NL"/>
+        </w:rPr>
+        <w:t>2.1</w:t>
+      </w:r>
+      <w:r>
+        <w:rPr>
+          <w:rFonts w:ascii="Arial" w:hAnsi="Arial" w:cs="Arial"/>
+          <w:sz w:val="24"/>
+          <w:szCs w:val="24"/>
+          <w:lang w:val="nl-NL"/>
+        </w:rPr>
+        <w:t xml:space="preserve"> </w:t>
+      </w:r>
+      <w:r>
+        <w:rPr>
+          <w:rFonts w:ascii="Arial" w:hAnsi="Arial" w:cs="Arial"/>
+          <w:b/>
+          <w:sz w:val="24"/>
+          <w:szCs w:val="24"/>
+          <w:lang w:val="nl-NL"/>
+        </w:rPr>
+        <w:t>Random sampling</w:t>
+      </w:r>
+      <w:r>
+        <w:rPr>
+          <w:rFonts w:ascii="Arial" w:hAnsi="Arial" w:cs="Arial"/>
+          <w:b/>
+          <w:sz w:val="24"/>
+          <w:szCs w:val="24"/>
+          <w:lang w:val="nl-NL"/>
+        </w:rPr>
+        <w:t xml:space="preserve"> algoritme</w:t>
+      </w:r>
+    </w:p>
+    <w:p>
+      <w:pPr>
+        <w:jc w:val="both"/>
+        <w:rPr>
+          <w:rFonts w:ascii="Arial" w:hAnsi="Arial" w:cs="Arial"/>
+          <w:sz w:val="24"/>
+          <w:szCs w:val="24"/>
+          <w:lang w:val="nl-NL"/>
+        </w:rPr>
+      </w:pPr>
+      <w:r>
+        <w:rPr>
+          <w:rFonts w:ascii="Arial" w:hAnsi="Arial" w:cs="Arial"/>
+          <w:sz w:val="24"/>
+          <w:szCs w:val="24"/>
+          <w:lang w:val="nl-NL"/>
+        </w:rPr>
+        <w:t xml:space="preserve">Het random sampling algoritme is als eerste ontwikkeld omdat dit algoritme relatief gemakkelijk te ontwikkelen was. </w:t>
+      </w:r>
+      <w:r>
+        <w:rPr>
+          <w:rFonts w:ascii="Arial" w:hAnsi="Arial" w:cs="Arial"/>
+          <w:sz w:val="24"/>
+          <w:szCs w:val="24"/>
+          <w:lang w:val="nl-NL"/>
+        </w:rPr>
+        <w:t>Het algoritme werkt als volgt:</w:t>
+      </w:r>
+    </w:p>
+    <w:p>
+      <w:pPr>
+        <w:jc w:val="both"/>
+        <w:rPr>
+          <w:rFonts w:ascii="Arial" w:hAnsi="Arial" w:cs="Arial"/>
+          <w:sz w:val="24"/>
+          <w:szCs w:val="24"/>
+          <w:lang w:val="nl-NL"/>
+        </w:rPr>
+      </w:pPr>
+      <w:r>
+        <w:rPr>
+          <w:rFonts w:ascii="Arial" w:hAnsi="Arial" w:cs="Arial"/>
+          <w:sz w:val="24"/>
+          <w:szCs w:val="24"/>
+          <w:lang w:val="nl-NL"/>
+        </w:rPr>
+        <w:t xml:space="preserve">Als eerste worden twee </w:t>
+      </w:r>
+      <w:r>
+        <w:rPr>
+          <w:rFonts w:ascii="Arial" w:hAnsi="Arial" w:cs="Arial"/>
+          <w:sz w:val="24"/>
+          <w:szCs w:val="24"/>
+          <w:lang w:val="nl-NL"/>
+        </w:rPr>
+        <w:t xml:space="preserve">CSV-bestanden </w:t>
+      </w:r>
+      <w:r>
+        <w:rPr>
+          <w:rFonts w:ascii="Arial" w:hAnsi="Arial" w:cs="Arial"/>
+          <w:sz w:val="24"/>
+          <w:szCs w:val="24"/>
+          <w:lang w:val="nl-NL"/>
+        </w:rPr>
+        <w:t xml:space="preserve">ingelezen met data over de kaart die geanalyseerd wordt. </w:t>
+      </w:r>
+      <w:r>
+        <w:rPr>
+          <w:rFonts w:ascii="Arial" w:hAnsi="Arial" w:cs="Arial"/>
+          <w:sz w:val="24"/>
+          <w:szCs w:val="24"/>
+          <w:lang w:val="nl-NL"/>
+        </w:rPr>
+        <w:t>De CSV-</w:t>
+      </w:r>
+      <w:r>
+        <w:rPr>
+          <w:rFonts w:ascii="Arial" w:hAnsi="Arial" w:cs="Arial"/>
+          <w:sz w:val="24"/>
+          <w:szCs w:val="24"/>
+          <w:lang w:val="nl-NL"/>
+        </w:rPr>
+        <w:t>bestanden worden met de hand gem</w:t>
+      </w:r>
+      <w:r>
+        <w:rPr>
+          <w:rFonts w:ascii="Arial" w:hAnsi="Arial" w:cs="Arial"/>
+          <w:sz w:val="24"/>
+          <w:szCs w:val="24"/>
+          <w:lang w:val="nl-NL"/>
+        </w:rPr>
+        <w:t>aakt, omdat deze verschillend zij</w:t>
+      </w:r>
+      <w:r>
+        <w:rPr>
+          <w:rFonts w:ascii="Arial" w:hAnsi="Arial" w:cs="Arial"/>
+          <w:sz w:val="24"/>
+          <w:szCs w:val="24"/>
+          <w:lang w:val="nl-NL"/>
+        </w:rPr>
+        <w:t xml:space="preserve"> voor iedere kaart. De kaarten die hiervoor zijn gebruikt zijn de kaart van Pennsylvania, een Amerikaanse staat, een regio van India en aantal verbindingen op </w:t>
+      </w:r>
+      <w:r>
+        <w:rPr>
+          <w:rFonts w:ascii="Arial" w:hAnsi="Arial" w:cs="Arial"/>
+          <w:sz w:val="24"/>
+          <w:szCs w:val="24"/>
+          <w:lang w:val="nl-NL"/>
+        </w:rPr>
         <w:lastRenderedPageBreak/>
-        <w:t>2. Methodes</w:t>
-      </w:r>
-    </w:p>
-    <w:p>
-      <w:pPr>
-        <w:jc w:val="both"/>
-        <w:rPr>
-          <w:rFonts w:ascii="Arial" w:hAnsi="Arial" w:cs="Arial"/>
-          <w:sz w:val="24"/>
-          <w:szCs w:val="24"/>
-          <w:lang w:val="nl-NL"/>
-        </w:rPr>
-      </w:pPr>
-      <w:r>
-        <w:rPr>
-          <w:rFonts w:ascii="Arial" w:hAnsi="Arial" w:cs="Arial"/>
-          <w:sz w:val="24"/>
-          <w:szCs w:val="24"/>
-          <w:lang w:val="nl-NL"/>
-        </w:rPr>
-        <w:t>Om het</w:t>
-      </w:r>
-      <w:r>
-        <w:rPr>
-          <w:rFonts w:ascii="Arial" w:hAnsi="Arial" w:cs="Arial"/>
-          <w:sz w:val="24"/>
-          <w:szCs w:val="24"/>
-          <w:lang w:val="nl-NL"/>
-        </w:rPr>
-        <w:t xml:space="preserve"> minimaal</w:t>
-      </w:r>
-      <w:r>
-        <w:rPr>
-          <w:rFonts w:ascii="Arial" w:hAnsi="Arial" w:cs="Arial"/>
-          <w:sz w:val="24"/>
-          <w:szCs w:val="24"/>
-          <w:lang w:val="nl-NL"/>
-        </w:rPr>
-        <w:t xml:space="preserve"> aantal </w:t>
-      </w:r>
-      <w:r>
-        <w:rPr>
-          <w:rFonts w:ascii="Arial" w:hAnsi="Arial" w:cs="Arial"/>
-          <w:sz w:val="24"/>
-          <w:szCs w:val="24"/>
-          <w:lang w:val="nl-NL"/>
-        </w:rPr>
-        <w:t>kleuren voor het kleuren van een kaart te benaderen</w:t>
+        <w:t xml:space="preserve">een sociaal netwerk. </w:t>
+      </w:r>
+      <w:r>
+        <w:rPr>
+          <w:rFonts w:ascii="Arial" w:hAnsi="Arial" w:cs="Arial"/>
+          <w:sz w:val="24"/>
+          <w:szCs w:val="24"/>
+          <w:lang w:val="nl-NL"/>
+        </w:rPr>
+        <w:t xml:space="preserve">Bij de kaart van het sociale netwerk, zijn alle drie de netwerken in elkaar gevoegd. Hierdoor ontstaat er een </w:t>
+      </w:r>
+      <w:r>
+        <w:rPr>
+          <w:rFonts w:ascii="Arial" w:hAnsi="Arial" w:cs="Arial"/>
+          <w:sz w:val="24"/>
+          <w:szCs w:val="24"/>
+          <w:lang w:val="nl-NL"/>
+        </w:rPr>
+        <w:t>driedimensionale kaart, want naast “buurlanden” die naast een “land” kunnen liggen, liggen landen nu ook boven en onder elkaar.</w:t>
       </w:r>
       <w:r>
         <w:rPr>
@@ -899,14 +1650,267 @@
         </w:rPr>
         <w:t xml:space="preserve"> </w:t>
       </w:r>
-      <w:r>
-        <w:rPr>
-          <w:rFonts w:ascii="Arial" w:hAnsi="Arial" w:cs="Arial"/>
-          <w:sz w:val="24"/>
-          <w:szCs w:val="24"/>
-          <w:lang w:val="nl-NL"/>
-        </w:rPr>
-        <w:t xml:space="preserve">is er in dit verslag gewerkt met een random sampling algoritme en een zelf ontwikkeld gericht algoritme. </w:t>
+    </w:p>
+    <w:p>
+      <w:pPr>
+        <w:jc w:val="both"/>
+        <w:rPr>
+          <w:rFonts w:ascii="Arial" w:hAnsi="Arial" w:cs="Arial"/>
+          <w:sz w:val="24"/>
+          <w:szCs w:val="24"/>
+          <w:lang w:val="nl-NL"/>
+        </w:rPr>
+      </w:pPr>
+      <w:r>
+        <w:rPr>
+          <w:rFonts w:ascii="Arial" w:hAnsi="Arial" w:cs="Arial"/>
+          <w:sz w:val="24"/>
+          <w:szCs w:val="24"/>
+          <w:lang w:val="nl-NL"/>
+        </w:rPr>
+        <w:t>In het eerste CSV-bestand worden de namen en te gebruiken afkortingen van de landen opgeschreven. Bijvoorbeeld: ”cra,crawford”</w:t>
+      </w:r>
+      <w:r>
+        <w:rPr>
+          <w:rFonts w:ascii="Arial" w:hAnsi="Arial" w:cs="Arial"/>
+          <w:sz w:val="24"/>
+          <w:szCs w:val="24"/>
+          <w:lang w:val="nl-NL"/>
+        </w:rPr>
+        <w:t>. In het tweede CSV-</w:t>
+      </w:r>
+      <w:r>
+        <w:rPr>
+          <w:rFonts w:ascii="Arial" w:hAnsi="Arial" w:cs="Arial"/>
+          <w:sz w:val="24"/>
+          <w:szCs w:val="24"/>
+          <w:lang w:val="nl-NL"/>
+        </w:rPr>
+        <w:t xml:space="preserve">bestand worden vervolgens de buurlanden </w:t>
+      </w:r>
+      <w:r>
+        <w:rPr>
+          <w:rFonts w:ascii="Arial" w:hAnsi="Arial" w:cs="Arial"/>
+          <w:sz w:val="24"/>
+          <w:szCs w:val="24"/>
+          <w:lang w:val="nl-NL"/>
+        </w:rPr>
+        <w:t>aangegeven. Bijvoorbeeld: “</w:t>
+      </w:r>
+      <w:r>
+        <w:rPr>
+          <w:rFonts w:ascii="Arial" w:hAnsi="Arial" w:cs="Arial"/>
+          <w:sz w:val="24"/>
+          <w:szCs w:val="24"/>
+          <w:lang w:val="nl-NL"/>
+        </w:rPr>
+        <w:t>cra,eri,law,lyo</w:t>
+      </w:r>
+      <w:r>
+        <w:rPr>
+          <w:rFonts w:ascii="Arial" w:hAnsi="Arial" w:cs="Arial"/>
+          <w:sz w:val="24"/>
+          <w:szCs w:val="24"/>
+          <w:lang w:val="nl-NL"/>
+        </w:rPr>
+        <w:t xml:space="preserve">”. </w:t>
+      </w:r>
+      <w:r>
+        <w:rPr>
+          <w:rFonts w:ascii="Arial" w:hAnsi="Arial" w:cs="Arial"/>
+          <w:sz w:val="24"/>
+          <w:szCs w:val="24"/>
+          <w:lang w:val="nl-NL"/>
+        </w:rPr>
+        <w:t>Dit betekent dat naast de regio Crawford, de landen Erie, Lawrence en Lycoming liggen.</w:t>
+      </w:r>
+    </w:p>
+    <w:p>
+      <w:pPr>
+        <w:jc w:val="both"/>
+        <w:rPr>
+          <w:rFonts w:ascii="Arial" w:hAnsi="Arial" w:cs="Arial"/>
+          <w:sz w:val="24"/>
+          <w:szCs w:val="24"/>
+          <w:lang w:val="nl-NL"/>
+        </w:rPr>
+      </w:pPr>
+      <w:r>
+        <w:rPr>
+          <w:rFonts w:ascii="Arial" w:hAnsi="Arial" w:cs="Arial"/>
+          <w:sz w:val="24"/>
+          <w:szCs w:val="24"/>
+          <w:lang w:val="nl-NL"/>
+        </w:rPr>
+        <w:t>Door deze gemaakte CSV-bestanden</w:t>
+      </w:r>
+      <w:r>
+        <w:rPr>
+          <w:rFonts w:ascii="Arial" w:hAnsi="Arial" w:cs="Arial"/>
+          <w:sz w:val="24"/>
+          <w:szCs w:val="24"/>
+          <w:lang w:val="nl-NL"/>
+        </w:rPr>
+        <w:t xml:space="preserve"> weet het </w:t>
+      </w:r>
+      <w:r>
+        <w:rPr>
+          <w:rFonts w:ascii="Arial" w:hAnsi="Arial" w:cs="Arial"/>
+          <w:sz w:val="24"/>
+          <w:szCs w:val="24"/>
+          <w:lang w:val="nl-NL"/>
+        </w:rPr>
+        <w:t>algoritme</w:t>
+      </w:r>
+      <w:r>
+        <w:rPr>
+          <w:rFonts w:ascii="Arial" w:hAnsi="Arial" w:cs="Arial"/>
+          <w:sz w:val="24"/>
+          <w:szCs w:val="24"/>
+          <w:lang w:val="nl-NL"/>
+        </w:rPr>
+        <w:t xml:space="preserve"> welke landen aan welke andere landen grenzen. </w:t>
+      </w:r>
+      <w:r>
+        <w:rPr>
+          <w:rFonts w:ascii="Arial" w:hAnsi="Arial" w:cs="Arial"/>
+          <w:sz w:val="24"/>
+          <w:szCs w:val="24"/>
+          <w:lang w:val="nl-NL"/>
+        </w:rPr>
+        <w:t xml:space="preserve">De lijst met landen wordt door elkaar geschud, waardoor er willekeurig wordt begonnen met </w:t>
+      </w:r>
+      <w:r>
+        <w:rPr>
+          <w:rFonts w:ascii="Arial" w:hAnsi="Arial" w:cs="Arial"/>
+          <w:sz w:val="24"/>
+          <w:szCs w:val="24"/>
+          <w:lang w:val="nl-NL"/>
+        </w:rPr>
+        <w:t xml:space="preserve">het kleuren van </w:t>
+      </w:r>
+      <w:r>
+        <w:rPr>
+          <w:rFonts w:ascii="Arial" w:hAnsi="Arial" w:cs="Arial"/>
+          <w:sz w:val="24"/>
+          <w:szCs w:val="24"/>
+          <w:lang w:val="nl-NL"/>
+        </w:rPr>
+        <w:t>een land. Dit land wordt als eerste gekleurd en krijgt kleur “1”.</w:t>
+      </w:r>
+    </w:p>
+    <w:p>
+      <w:pPr>
+        <w:jc w:val="both"/>
+        <w:rPr>
+          <w:rFonts w:ascii="Arial" w:hAnsi="Arial" w:cs="Arial"/>
+          <w:sz w:val="24"/>
+          <w:szCs w:val="24"/>
+          <w:lang w:val="nl-NL"/>
+        </w:rPr>
+      </w:pPr>
+      <w:r>
+        <w:rPr>
+          <w:rFonts w:ascii="Arial" w:hAnsi="Arial" w:cs="Arial"/>
+          <w:sz w:val="24"/>
+          <w:szCs w:val="24"/>
+          <w:lang w:val="nl-NL"/>
+        </w:rPr>
+        <w:t xml:space="preserve">Vervolgens wordt er gekeken naar het tweede land in de lijst. Als dit land grenst aan het eerste land, krijgt dit land de kleur “2”. Zo wordt de gehele lijst afgegaan. Uiteindelijk wordt er gekeken naar wat de hoogste “kleur” was in de kaart. Als er vier kleuren zijn gebruikt is de hoogste waarde “4”. </w:t>
+      </w:r>
+    </w:p>
+    <w:p>
+      <w:pPr>
+        <w:jc w:val="both"/>
+        <w:rPr>
+          <w:rFonts w:ascii="Arial" w:hAnsi="Arial" w:cs="Arial"/>
+          <w:sz w:val="24"/>
+          <w:szCs w:val="24"/>
+          <w:lang w:val="nl-NL"/>
+        </w:rPr>
+      </w:pPr>
+      <w:r>
+        <w:rPr>
+          <w:rFonts w:ascii="Arial" w:hAnsi="Arial" w:cs="Arial"/>
+          <w:sz w:val="24"/>
+          <w:szCs w:val="24"/>
+          <w:lang w:val="nl-NL"/>
+        </w:rPr>
+        <w:t>Het inkleuren van de kaart wordt 1000 maal herhaald. Hieruit komen verschillende maximale waarden. De minimale waarde van deze lijst van maxima, vormt het antwoord op de hoofd</w:t>
+      </w:r>
+      <w:r>
+        <w:rPr>
+          <w:rFonts w:ascii="Arial" w:hAnsi="Arial" w:cs="Arial"/>
+          <w:sz w:val="24"/>
+          <w:szCs w:val="24"/>
+          <w:lang w:val="nl-NL"/>
+        </w:rPr>
+        <w:t>vraag.</w:t>
+      </w:r>
+      <w:r>
+        <w:rPr>
+          <w:rFonts w:ascii="Arial" w:hAnsi="Arial" w:cs="Arial"/>
+          <w:sz w:val="24"/>
+          <w:szCs w:val="24"/>
+          <w:lang w:val="nl-NL"/>
+        </w:rPr>
+        <w:t xml:space="preserve"> Daarnaast woorden alle maxima in een CSV-bestand gestopt verdere statistische berekeningen mogelijk te maken.</w:t>
+      </w:r>
+    </w:p>
+    <w:p>
+      <w:pPr>
+        <w:jc w:val="both"/>
+        <w:rPr>
+          <w:rFonts w:ascii="Arial" w:hAnsi="Arial" w:cs="Arial"/>
+          <w:sz w:val="24"/>
+          <w:szCs w:val="24"/>
+          <w:lang w:val="nl-NL"/>
+        </w:rPr>
+      </w:pPr>
+      <w:r>
+        <w:rPr>
+          <w:rFonts w:ascii="Arial" w:hAnsi="Arial" w:cs="Arial"/>
+          <w:sz w:val="24"/>
+          <w:szCs w:val="24"/>
+          <w:lang w:val="nl-NL"/>
+        </w:rPr>
+        <w:t>xxx</w:t>
+      </w:r>
+      <w:r>
+        <w:rPr>
+          <w:rFonts w:ascii="Arial" w:hAnsi="Arial" w:cs="Arial"/>
+          <w:sz w:val="24"/>
+          <w:szCs w:val="24"/>
+          <w:lang w:val="nl-NL"/>
+        </w:rPr>
+        <w:t>H</w:t>
+      </w:r>
+      <w:r>
+        <w:rPr>
+          <w:rFonts w:ascii="Arial" w:hAnsi="Arial" w:cs="Arial"/>
+          <w:sz w:val="24"/>
+          <w:szCs w:val="24"/>
+          <w:lang w:val="nl-NL"/>
+        </w:rPr>
+        <w:t>erhaalbaar</w:t>
+      </w:r>
+      <w:r>
+        <w:rPr>
+          <w:rFonts w:ascii="Arial" w:hAnsi="Arial" w:cs="Arial"/>
+          <w:sz w:val="24"/>
+          <w:szCs w:val="24"/>
+          <w:lang w:val="nl-NL"/>
+        </w:rPr>
+        <w:t>?</w:t>
+      </w:r>
+      <w:r>
+        <w:rPr>
+          <w:rFonts w:ascii="Arial" w:hAnsi="Arial" w:cs="Arial"/>
+          <w:sz w:val="24"/>
+          <w:szCs w:val="24"/>
+          <w:lang w:val="nl-NL"/>
+        </w:rPr>
+        <w:t xml:space="preserve"> – langer? Misschien veel preciezer iedere stap uitleggen (helpt bij de herhaalbaarheid van het stuk)</w:t>
       </w:r>
     </w:p>
     <w:p>
@@ -928,16 +1932,7 @@
           <w:szCs w:val="24"/>
           <w:lang w:val="nl-NL"/>
         </w:rPr>
-        <w:t>2.1</w:t>
-      </w:r>
-      <w:r>
-        <w:rPr>
-          <w:rFonts w:ascii="Arial" w:hAnsi="Arial" w:cs="Arial"/>
-          <w:sz w:val="24"/>
-          <w:szCs w:val="24"/>
-          <w:lang w:val="nl-NL"/>
-        </w:rPr>
-        <w:t xml:space="preserve"> </w:t>
+        <w:t>2.2 Gericht</w:t>
       </w:r>
       <w:r>
         <w:rPr>
@@ -947,7 +1942,7 @@
           <w:szCs w:val="24"/>
           <w:lang w:val="nl-NL"/>
         </w:rPr>
-        <w:t>Random sampling</w:t>
+        <w:t xml:space="preserve"> algoritme</w:t>
       </w:r>
       <w:r>
         <w:rPr>
@@ -957,43 +1952,9 @@
           <w:szCs w:val="24"/>
           <w:lang w:val="nl-NL"/>
         </w:rPr>
-        <w:t xml:space="preserve"> algoritme</w:t>
-      </w:r>
-    </w:p>
-    <w:p>
-      <w:pPr>
-        <w:jc w:val="both"/>
-        <w:rPr>
-          <w:rFonts w:ascii="Arial" w:hAnsi="Arial" w:cs="Arial"/>
-          <w:sz w:val="24"/>
-          <w:szCs w:val="24"/>
-          <w:lang w:val="nl-NL"/>
-        </w:rPr>
-      </w:pPr>
-    </w:p>
-    <w:p>
-      <w:pPr>
-        <w:jc w:val="both"/>
-        <w:rPr>
-          <w:rFonts w:ascii="Arial" w:hAnsi="Arial" w:cs="Arial"/>
-          <w:sz w:val="24"/>
-          <w:szCs w:val="24"/>
-          <w:lang w:val="nl-NL"/>
-        </w:rPr>
-      </w:pPr>
-      <w:r>
-        <w:rPr>
-          <w:rFonts w:ascii="Arial" w:hAnsi="Arial" w:cs="Arial"/>
-          <w:sz w:val="24"/>
-          <w:szCs w:val="24"/>
-          <w:lang w:val="nl-NL"/>
-        </w:rPr>
-        <w:t>herhaalbaar</w:t>
-      </w:r>
-    </w:p>
-    <w:p>
-      <w:pPr>
-        <w:jc w:val="both"/>
+        <w:t xml:space="preserve">: land met meeste buurlanden </w:t>
+      </w:r>
+      <w:r>
         <w:rPr>
           <w:rFonts w:ascii="Arial" w:hAnsi="Arial" w:cs="Arial"/>
           <w:b/>
@@ -1001,7 +1962,8 @@
           <w:szCs w:val="24"/>
           <w:lang w:val="nl-NL"/>
         </w:rPr>
-      </w:pPr>
+        <w:t xml:space="preserve">als </w:t>
+      </w:r>
       <w:r>
         <w:rPr>
           <w:rFonts w:ascii="Arial" w:hAnsi="Arial" w:cs="Arial"/>
@@ -1010,7 +1972,7 @@
           <w:szCs w:val="24"/>
           <w:lang w:val="nl-NL"/>
         </w:rPr>
-        <w:t>2.2 Gericht</w:t>
+        <w:t>eerst</w:t>
       </w:r>
       <w:r>
         <w:rPr>
@@ -1020,7 +1982,7 @@
           <w:szCs w:val="24"/>
           <w:lang w:val="nl-NL"/>
         </w:rPr>
-        <w:t xml:space="preserve"> algoritme</w:t>
+        <w:t>e</w:t>
       </w:r>
       <w:r>
         <w:rPr>
@@ -1030,209 +1992,149 @@
           <w:szCs w:val="24"/>
           <w:lang w:val="nl-NL"/>
         </w:rPr>
-        <w:t>: land met meeste buurlanden eerst kleuren</w:t>
-      </w:r>
-    </w:p>
-    <w:p>
-      <w:pPr>
-        <w:jc w:val="both"/>
-        <w:rPr>
-          <w:rFonts w:ascii="Arial" w:hAnsi="Arial" w:cs="Arial"/>
-          <w:sz w:val="24"/>
-          <w:szCs w:val="24"/>
-          <w:lang w:val="nl-NL"/>
-        </w:rPr>
-      </w:pPr>
-    </w:p>
-    <w:p>
-      <w:pPr>
-        <w:jc w:val="both"/>
-        <w:rPr>
-          <w:rFonts w:ascii="Arial" w:hAnsi="Arial" w:cs="Arial"/>
-          <w:sz w:val="24"/>
-          <w:szCs w:val="24"/>
-          <w:lang w:val="nl-NL"/>
-        </w:rPr>
-      </w:pPr>
-    </w:p>
-    <w:p>
-      <w:pPr>
-        <w:jc w:val="both"/>
-        <w:rPr>
-          <w:rFonts w:ascii="Arial" w:hAnsi="Arial" w:cs="Arial"/>
-          <w:sz w:val="24"/>
-          <w:szCs w:val="24"/>
-          <w:lang w:val="nl-NL"/>
-        </w:rPr>
-      </w:pPr>
-    </w:p>
-    <w:p>
-      <w:pPr>
-        <w:jc w:val="both"/>
-        <w:rPr>
-          <w:rFonts w:ascii="Arial" w:hAnsi="Arial" w:cs="Arial"/>
-          <w:sz w:val="24"/>
-          <w:szCs w:val="24"/>
-          <w:lang w:val="nl-NL"/>
-        </w:rPr>
-      </w:pPr>
-    </w:p>
-    <w:p>
-      <w:pPr>
-        <w:jc w:val="both"/>
-        <w:rPr>
-          <w:rFonts w:ascii="Arial" w:hAnsi="Arial" w:cs="Arial"/>
-          <w:sz w:val="24"/>
-          <w:szCs w:val="24"/>
-          <w:lang w:val="nl-NL"/>
-        </w:rPr>
-      </w:pPr>
-    </w:p>
-    <w:p>
-      <w:pPr>
-        <w:jc w:val="both"/>
-        <w:rPr>
-          <w:rFonts w:ascii="Arial" w:hAnsi="Arial" w:cs="Arial"/>
-          <w:sz w:val="24"/>
-          <w:szCs w:val="24"/>
-          <w:lang w:val="nl-NL"/>
-        </w:rPr>
-      </w:pPr>
-    </w:p>
-    <w:p>
-      <w:pPr>
-        <w:jc w:val="both"/>
-        <w:rPr>
-          <w:rFonts w:ascii="Arial" w:hAnsi="Arial" w:cs="Arial"/>
-          <w:sz w:val="24"/>
-          <w:szCs w:val="24"/>
-          <w:lang w:val="nl-NL"/>
-        </w:rPr>
-      </w:pPr>
-    </w:p>
-    <w:p>
-      <w:pPr>
-        <w:jc w:val="both"/>
-        <w:rPr>
-          <w:rFonts w:ascii="Arial" w:hAnsi="Arial" w:cs="Arial"/>
-          <w:sz w:val="24"/>
-          <w:szCs w:val="24"/>
-          <w:lang w:val="nl-NL"/>
-        </w:rPr>
-      </w:pPr>
-    </w:p>
-    <w:p>
-      <w:pPr>
-        <w:jc w:val="both"/>
-        <w:rPr>
-          <w:rFonts w:ascii="Arial" w:hAnsi="Arial" w:cs="Arial"/>
-          <w:sz w:val="24"/>
-          <w:szCs w:val="24"/>
-          <w:lang w:val="nl-NL"/>
-        </w:rPr>
-      </w:pPr>
-    </w:p>
-    <w:p>
-      <w:pPr>
-        <w:jc w:val="both"/>
-        <w:rPr>
-          <w:rFonts w:ascii="Arial" w:hAnsi="Arial" w:cs="Arial"/>
-          <w:sz w:val="24"/>
-          <w:szCs w:val="24"/>
-          <w:lang w:val="nl-NL"/>
-        </w:rPr>
-      </w:pPr>
-    </w:p>
-    <w:p>
-      <w:pPr>
-        <w:jc w:val="both"/>
-        <w:rPr>
-          <w:rFonts w:ascii="Arial" w:hAnsi="Arial" w:cs="Arial"/>
-          <w:sz w:val="24"/>
-          <w:szCs w:val="24"/>
-          <w:lang w:val="nl-NL"/>
-        </w:rPr>
-      </w:pPr>
-    </w:p>
-    <w:p>
-      <w:pPr>
-        <w:jc w:val="both"/>
-        <w:rPr>
-          <w:rFonts w:ascii="Arial" w:hAnsi="Arial" w:cs="Arial"/>
-          <w:sz w:val="24"/>
-          <w:szCs w:val="24"/>
-          <w:lang w:val="nl-NL"/>
-        </w:rPr>
-      </w:pPr>
-    </w:p>
-    <w:p>
-      <w:pPr>
-        <w:jc w:val="both"/>
-        <w:rPr>
-          <w:rFonts w:ascii="Arial" w:hAnsi="Arial" w:cs="Arial"/>
-          <w:sz w:val="24"/>
-          <w:szCs w:val="24"/>
-          <w:lang w:val="nl-NL"/>
-        </w:rPr>
-      </w:pPr>
-    </w:p>
-    <w:p>
-      <w:pPr>
-        <w:jc w:val="both"/>
-        <w:rPr>
-          <w:rFonts w:ascii="Arial" w:hAnsi="Arial" w:cs="Arial"/>
-          <w:sz w:val="24"/>
-          <w:szCs w:val="24"/>
-          <w:lang w:val="nl-NL"/>
-        </w:rPr>
-      </w:pPr>
-    </w:p>
-    <w:p>
-      <w:pPr>
-        <w:jc w:val="both"/>
-        <w:rPr>
-          <w:rFonts w:ascii="Arial" w:hAnsi="Arial" w:cs="Arial"/>
-          <w:sz w:val="24"/>
-          <w:szCs w:val="24"/>
-          <w:lang w:val="nl-NL"/>
-        </w:rPr>
-      </w:pPr>
-    </w:p>
-    <w:p>
-      <w:pPr>
-        <w:jc w:val="both"/>
-        <w:rPr>
-          <w:rFonts w:ascii="Arial" w:hAnsi="Arial" w:cs="Arial"/>
-          <w:sz w:val="24"/>
-          <w:szCs w:val="24"/>
-          <w:lang w:val="nl-NL"/>
-        </w:rPr>
-      </w:pPr>
-    </w:p>
-    <w:p>
-      <w:pPr>
-        <w:jc w:val="both"/>
-        <w:rPr>
-          <w:rFonts w:ascii="Arial" w:hAnsi="Arial" w:cs="Arial"/>
-          <w:sz w:val="24"/>
-          <w:szCs w:val="24"/>
-          <w:lang w:val="nl-NL"/>
-        </w:rPr>
-      </w:pPr>
-    </w:p>
-    <w:p>
-      <w:pPr>
-        <w:jc w:val="both"/>
-        <w:rPr>
-          <w:rFonts w:ascii="Arial" w:hAnsi="Arial" w:cs="Arial"/>
-          <w:b/>
-          <w:sz w:val="24"/>
-          <w:szCs w:val="24"/>
-          <w:lang w:val="nl-NL"/>
-        </w:rPr>
-      </w:pPr>
-      <w:bookmarkStart w:id="0" w:name="_GoBack"/>
-      <w:bookmarkEnd w:id="0"/>
+        <w:t xml:space="preserve"> kleuren</w:t>
+      </w:r>
+    </w:p>
+    <w:p>
+      <w:pPr>
+        <w:jc w:val="both"/>
+        <w:rPr>
+          <w:rFonts w:ascii="Arial" w:hAnsi="Arial" w:cs="Arial"/>
+          <w:sz w:val="24"/>
+          <w:szCs w:val="24"/>
+          <w:lang w:val="nl-NL"/>
+        </w:rPr>
+      </w:pPr>
+      <w:r>
+        <w:rPr>
+          <w:rFonts w:ascii="Arial" w:hAnsi="Arial" w:cs="Arial"/>
+          <w:sz w:val="24"/>
+          <w:szCs w:val="24"/>
+          <w:lang w:val="nl-NL"/>
+        </w:rPr>
+        <w:t xml:space="preserve">Ondanks het feit dat er goede antwoorden kwamen uit het random sampling algoritme, is er gekozen om een gericht algoritme te ontwikkelen. Dit om te onderzoeken </w:t>
+      </w:r>
+      <w:r>
+        <w:rPr>
+          <w:rFonts w:ascii="Arial" w:hAnsi="Arial" w:cs="Arial"/>
+          <w:sz w:val="24"/>
+          <w:szCs w:val="24"/>
+          <w:lang w:val="nl-NL"/>
+        </w:rPr>
+        <w:t xml:space="preserve">of er een betere methode is om tot het juiste antwoord te komen. </w:t>
+      </w:r>
+    </w:p>
+    <w:p>
+      <w:pPr>
+        <w:jc w:val="both"/>
+        <w:rPr>
+          <w:rFonts w:ascii="Arial" w:hAnsi="Arial" w:cs="Arial"/>
+          <w:sz w:val="24"/>
+          <w:szCs w:val="24"/>
+          <w:lang w:val="nl-NL"/>
+        </w:rPr>
+      </w:pPr>
+      <w:r>
+        <w:rPr>
+          <w:rFonts w:ascii="Arial" w:hAnsi="Arial" w:cs="Arial"/>
+          <w:sz w:val="24"/>
+          <w:szCs w:val="24"/>
+          <w:lang w:val="nl-NL"/>
+        </w:rPr>
+        <w:t xml:space="preserve">Het gerichte algoritme heeft dezelfde basis als het random sampling algoritme. Het wijkt af van het random sampling algoritme bij het bepalen van de volgorde van de te kleuren landen. Waar het random </w:t>
+      </w:r>
+      <w:r>
+        <w:rPr>
+          <w:rFonts w:ascii="Arial" w:hAnsi="Arial" w:cs="Arial"/>
+          <w:sz w:val="24"/>
+          <w:szCs w:val="24"/>
+          <w:lang w:val="nl-NL"/>
+        </w:rPr>
+        <w:t>algoritme</w:t>
+      </w:r>
+      <w:r>
+        <w:rPr>
+          <w:rFonts w:ascii="Arial" w:hAnsi="Arial" w:cs="Arial"/>
+          <w:sz w:val="24"/>
+          <w:szCs w:val="24"/>
+          <w:lang w:val="nl-NL"/>
+        </w:rPr>
+        <w:t xml:space="preserve"> willekeurig alle ingelezen landen door elkaar schudt, zoekt het gerichte </w:t>
+      </w:r>
+      <w:r>
+        <w:rPr>
+          <w:rFonts w:ascii="Arial" w:hAnsi="Arial" w:cs="Arial"/>
+          <w:sz w:val="24"/>
+          <w:szCs w:val="24"/>
+          <w:lang w:val="nl-NL"/>
+        </w:rPr>
+        <w:t>algoritme</w:t>
+      </w:r>
+      <w:r>
+        <w:rPr>
+          <w:rFonts w:ascii="Arial" w:hAnsi="Arial" w:cs="Arial"/>
+          <w:sz w:val="24"/>
+          <w:szCs w:val="24"/>
+          <w:lang w:val="nl-NL"/>
+        </w:rPr>
+        <w:t xml:space="preserve"> eerst naar de landen met de meeste aangrenz</w:t>
+      </w:r>
+      <w:r>
+        <w:rPr>
+          <w:rFonts w:ascii="Arial" w:hAnsi="Arial" w:cs="Arial"/>
+          <w:sz w:val="24"/>
+          <w:szCs w:val="24"/>
+          <w:lang w:val="nl-NL"/>
+        </w:rPr>
+        <w:t>ende</w:t>
+      </w:r>
+      <w:r>
+        <w:rPr>
+          <w:rFonts w:ascii="Arial" w:hAnsi="Arial" w:cs="Arial"/>
+          <w:sz w:val="24"/>
+          <w:szCs w:val="24"/>
+          <w:lang w:val="nl-NL"/>
+        </w:rPr>
+        <w:t xml:space="preserve"> buurlanden en zet deze vervolgens vooraan in de lijst om gekleurd te worden. Landen die een gelijk aantal buren hebben worden wel in een willekeurige volgorde naast elkaar gezet. </w:t>
+      </w:r>
+    </w:p>
+    <w:p>
+      <w:pPr>
+        <w:jc w:val="both"/>
+        <w:rPr>
+          <w:rFonts w:ascii="Arial" w:hAnsi="Arial" w:cs="Arial"/>
+          <w:sz w:val="24"/>
+          <w:szCs w:val="24"/>
+          <w:lang w:val="nl-NL"/>
+        </w:rPr>
+      </w:pPr>
+      <w:r>
+        <w:rPr>
+          <w:rFonts w:ascii="Arial" w:hAnsi="Arial" w:cs="Arial"/>
+          <w:sz w:val="24"/>
+          <w:szCs w:val="24"/>
+          <w:lang w:val="nl-NL"/>
+        </w:rPr>
+        <w:t xml:space="preserve">Ook dit algoritme wordt 1000 maal herhaald. </w:t>
+      </w:r>
+      <w:r>
+        <w:rPr>
+          <w:rFonts w:ascii="Arial" w:hAnsi="Arial" w:cs="Arial"/>
+          <w:sz w:val="24"/>
+          <w:szCs w:val="24"/>
+          <w:lang w:val="nl-NL"/>
+        </w:rPr>
+        <w:t xml:space="preserve">Die maximale waarden worden geteld </w:t>
+      </w:r>
+      <w:r>
+        <w:rPr>
+          <w:rFonts w:ascii="Arial" w:hAnsi="Arial" w:cs="Arial"/>
+          <w:sz w:val="24"/>
+          <w:szCs w:val="24"/>
+          <w:lang w:val="nl-NL"/>
+        </w:rPr>
+        <w:t xml:space="preserve">en in een CSV-bestand gestopt voor verdere statistische analyse. </w:t>
+      </w:r>
     </w:p>
     <w:p>
       <w:pPr>
@@ -1274,81 +2176,292 @@
           <w:szCs w:val="24"/>
           <w:lang w:val="nl-NL"/>
         </w:rPr>
-        <w:t>In excel histogram nog maken</w:t>
-      </w:r>
-    </w:p>
-    <w:p>
-      <w:pPr>
-        <w:jc w:val="both"/>
-        <w:rPr>
-          <w:rFonts w:ascii="Arial" w:hAnsi="Arial" w:cs="Arial"/>
-          <w:i/>
-          <w:sz w:val="24"/>
-          <w:szCs w:val="24"/>
-          <w:lang w:val="nl-NL"/>
-        </w:rPr>
-      </w:pPr>
-      <w:r>
-        <w:rPr>
-          <w:rFonts w:ascii="Arial" w:hAnsi="Arial" w:cs="Arial"/>
-          <w:i/>
-          <w:sz w:val="24"/>
-          <w:szCs w:val="24"/>
-          <w:lang w:val="nl-NL"/>
-        </w:rPr>
-        <w:t>Hier bespreek je heel droog je resultaten. Als je statistieken hebt: toevoegen. Als je vergelijkingen hebt met randomposities: toevoegen. Alles is woord en getal, alle</w:t>
-      </w:r>
-      <w:r>
-        <w:rPr>
-          <w:rFonts w:ascii="Arial" w:hAnsi="Arial" w:cs="Arial"/>
-          <w:i/>
-          <w:sz w:val="24"/>
-          <w:szCs w:val="24"/>
-          <w:lang w:val="nl-NL"/>
-        </w:rPr>
-        <w:t xml:space="preserve"> details en het liefst ook het éé</w:t>
-      </w:r>
-      <w:r>
-        <w:rPr>
-          <w:rFonts w:ascii="Arial" w:hAnsi="Arial" w:cs="Arial"/>
-          <w:i/>
-          <w:sz w:val="24"/>
-          <w:szCs w:val="24"/>
-          <w:lang w:val="nl-NL"/>
-        </w:rPr>
-        <w:t>n en ander in grafieken, plaatjes of anderzins.</w:t>
-      </w:r>
-    </w:p>
-    <w:p>
-      <w:pPr>
-        <w:jc w:val="both"/>
-        <w:rPr>
-          <w:rFonts w:ascii="Arial" w:hAnsi="Arial" w:cs="Arial"/>
-          <w:i/>
-          <w:sz w:val="24"/>
-          <w:szCs w:val="24"/>
-          <w:lang w:val="nl-NL"/>
-        </w:rPr>
-      </w:pPr>
-      <w:r>
-        <w:rPr>
-          <w:noProof/>
-          <w:lang w:val="en-GB" w:eastAsia="en-GB"/>
+        <w:t xml:space="preserve">In deze paragraaf wordt besproken welke resultaten er uit het onderzoek naar de meeste kaartkleuren is gekomen. De uitkomsten worden besproken per kaart, waarbij er een vergelijking wordt gemaakt met tussen het random sampling algoritme en het gerichte algoritme. Onder statistieken wordt in dit verslag gezien: het antwoord op de hoofdvraag, oftewel het minimaal aantal kleuren, de gevonden maximale waarden en de gemiddelde waarden. </w:t>
+      </w:r>
+    </w:p>
+    <w:p>
+      <w:pPr>
+        <w:jc w:val="both"/>
+        <w:rPr>
+          <w:rFonts w:ascii="Arial" w:hAnsi="Arial" w:cs="Arial"/>
+          <w:sz w:val="24"/>
+          <w:szCs w:val="24"/>
+          <w:lang w:val="nl-NL"/>
+        </w:rPr>
+      </w:pPr>
+      <w:r>
+        <w:rPr>
+          <w:rFonts w:ascii="Arial" w:hAnsi="Arial" w:cs="Arial"/>
+          <w:b/>
+          <w:sz w:val="24"/>
+          <w:szCs w:val="24"/>
+          <w:lang w:val="nl-NL"/>
+        </w:rPr>
+        <w:t>3.1 Kaart van Pennsylvania</w:t>
+      </w:r>
+    </w:p>
+    <w:p>
+      <w:pPr>
+        <w:jc w:val="both"/>
+        <w:rPr>
+          <w:rFonts w:ascii="Arial" w:hAnsi="Arial" w:cs="Arial"/>
+          <w:sz w:val="24"/>
+          <w:szCs w:val="24"/>
+          <w:lang w:val="nl-NL"/>
+        </w:rPr>
+      </w:pPr>
+      <w:r>
+        <w:rPr>
+          <w:rFonts w:ascii="Arial" w:hAnsi="Arial" w:cs="Arial"/>
+          <w:sz w:val="24"/>
+          <w:szCs w:val="24"/>
+          <w:lang w:val="nl-NL"/>
+        </w:rPr>
+        <w:t>Als eerste is de kaart van Pennsylvania ge</w:t>
+      </w:r>
+      <w:r>
+        <w:rPr>
+          <w:rFonts w:ascii="Arial" w:hAnsi="Arial" w:cs="Arial"/>
+          <w:sz w:val="24"/>
+          <w:szCs w:val="24"/>
+          <w:lang w:val="nl-NL"/>
+        </w:rPr>
+        <w:t xml:space="preserve">analyseerd. Bij het random sampling algoritme kwam hier een </w:t>
+      </w:r>
+      <w:r>
+        <w:rPr>
+          <w:rFonts w:ascii="Arial" w:hAnsi="Arial" w:cs="Arial"/>
+          <w:sz w:val="24"/>
+          <w:szCs w:val="24"/>
+          <w:lang w:val="nl-NL"/>
+        </w:rPr>
+        <w:t>minimumaantal</w:t>
+      </w:r>
+      <w:r>
+        <w:rPr>
+          <w:rFonts w:ascii="Arial" w:hAnsi="Arial" w:cs="Arial"/>
+          <w:sz w:val="24"/>
+          <w:szCs w:val="24"/>
+          <w:lang w:val="nl-NL"/>
+        </w:rPr>
+        <w:t xml:space="preserve"> kleuren van vier uit. </w:t>
+      </w:r>
+      <w:r>
+        <w:rPr>
+          <w:rFonts w:ascii="Arial" w:hAnsi="Arial" w:cs="Arial"/>
+          <w:sz w:val="24"/>
+          <w:szCs w:val="24"/>
+          <w:lang w:val="nl-NL"/>
+        </w:rPr>
+        <w:t>Dit a</w:t>
+      </w:r>
+      <w:r>
+        <w:rPr>
+          <w:rFonts w:ascii="Arial" w:hAnsi="Arial" w:cs="Arial"/>
+          <w:sz w:val="24"/>
+          <w:szCs w:val="24"/>
+          <w:lang w:val="nl-NL"/>
+        </w:rPr>
+        <w:t>antal is overeenkomstig met de Four Color T</w:t>
+      </w:r>
+      <w:r>
+        <w:rPr>
+          <w:rFonts w:ascii="Arial" w:hAnsi="Arial" w:cs="Arial"/>
+          <w:sz w:val="24"/>
+          <w:szCs w:val="24"/>
+          <w:lang w:val="nl-NL"/>
+        </w:rPr>
+        <w:t xml:space="preserve">heorem. </w:t>
+      </w:r>
+    </w:p>
+    <w:p>
+      <w:pPr>
+        <w:jc w:val="both"/>
+        <w:rPr>
+          <w:rFonts w:ascii="Arial" w:hAnsi="Arial" w:cs="Arial"/>
+          <w:sz w:val="24"/>
+          <w:szCs w:val="24"/>
+          <w:lang w:val="nl-NL"/>
+        </w:rPr>
+      </w:pPr>
+    </w:p>
+    <w:p>
+      <w:pPr>
+        <w:jc w:val="both"/>
+        <w:rPr>
+          <w:rFonts w:ascii="Arial" w:hAnsi="Arial" w:cs="Arial"/>
+          <w:sz w:val="24"/>
+          <w:szCs w:val="24"/>
+          <w:lang w:val="nl-NL"/>
+        </w:rPr>
+      </w:pPr>
+      <w:r>
+        <w:rPr>
+          <w:rFonts w:ascii="Arial" w:hAnsi="Arial" w:cs="Arial"/>
+          <w:sz w:val="24"/>
+          <w:szCs w:val="24"/>
+          <w:lang w:val="en-GB"/>
         </w:rPr>
         <w:drawing>
-          <wp:inline distT="0" distB="0" distL="0" distR="0" wp14:anchorId="79D65DEE" wp14:editId="2FDE79F5">
-            <wp:extent cx="5943600" cy="3121025"/>
-            <wp:effectExtent l="0" t="0" r="19050" b="22225"/>
-            <wp:docPr id="3" name="Chart 3"/>
+          <wp:inline distT="0" distB="0" distL="0" distR="0" wp14:anchorId="44EF5219" wp14:editId="3CD6604A">
+            <wp:extent cx="2442845" cy="2408812"/>
+            <wp:effectExtent l="0" t="0" r="20955" b="4445"/>
+            <wp:docPr id="7" name="Chart 7"/>
             <wp:cNvGraphicFramePr/>
             <a:graphic xmlns:a="http://schemas.openxmlformats.org/drawingml/2006/main">
               <a:graphicData uri="http://schemas.openxmlformats.org/drawingml/2006/chart">
-                <c:chart xmlns:c="http://schemas.openxmlformats.org/drawingml/2006/chart" xmlns:r="http://schemas.openxmlformats.org/officeDocument/2006/relationships" r:id="rId5"/>
+                <c:chart xmlns:c="http://schemas.openxmlformats.org/drawingml/2006/chart" xmlns:r="http://schemas.openxmlformats.org/officeDocument/2006/relationships" r:id="rId9"/>
               </a:graphicData>
             </a:graphic>
           </wp:inline>
         </w:drawing>
       </w:r>
+      <w:r>
+        <w:rPr>
+          <w:rFonts w:ascii="Arial" w:hAnsi="Arial" w:cs="Arial"/>
+          <w:sz w:val="24"/>
+          <w:szCs w:val="24"/>
+          <w:lang w:val="nl-NL"/>
+        </w:rPr>
+        <w:t xml:space="preserve">      </w:t>
+      </w:r>
+      <w:r>
+        <w:rPr>
+          <w:rFonts w:ascii="Arial" w:hAnsi="Arial" w:cs="Arial"/>
+          <w:sz w:val="24"/>
+          <w:szCs w:val="24"/>
+          <w:lang w:val="en-GB"/>
+        </w:rPr>
+        <w:drawing>
+          <wp:inline distT="0" distB="0" distL="0" distR="0" wp14:anchorId="57C074DF" wp14:editId="70F9A956">
+            <wp:extent cx="2371117" cy="2379980"/>
+            <wp:effectExtent l="0" t="0" r="16510" b="7620"/>
+            <wp:docPr id="2" name="Chart 2"/>
+            <wp:cNvGraphicFramePr/>
+            <a:graphic xmlns:a="http://schemas.openxmlformats.org/drawingml/2006/main">
+              <a:graphicData uri="http://schemas.openxmlformats.org/drawingml/2006/chart">
+                <c:chart xmlns:c="http://schemas.openxmlformats.org/drawingml/2006/chart" xmlns:r="http://schemas.openxmlformats.org/officeDocument/2006/relationships" r:id="rId10"/>
+              </a:graphicData>
+            </a:graphic>
+          </wp:inline>
+        </w:drawing>
+      </w:r>
+    </w:p>
+    <w:p>
+      <w:pPr>
+        <w:jc w:val="both"/>
+        <w:rPr>
+          <w:rFonts w:ascii="Arial" w:hAnsi="Arial" w:cs="Arial"/>
+          <w:sz w:val="24"/>
+          <w:szCs w:val="24"/>
+          <w:lang w:val="nl-NL"/>
+        </w:rPr>
+      </w:pPr>
+    </w:p>
+    <w:p>
+      <w:pPr>
+        <w:jc w:val="both"/>
+        <w:rPr>
+          <w:rFonts w:ascii="Arial" w:hAnsi="Arial" w:cs="Arial"/>
+          <w:sz w:val="24"/>
+          <w:szCs w:val="24"/>
+          <w:lang w:val="nl-NL"/>
+        </w:rPr>
+      </w:pPr>
+    </w:p>
+    <w:p>
+      <w:pPr>
+        <w:jc w:val="both"/>
+        <w:rPr>
+          <w:rFonts w:ascii="Arial" w:hAnsi="Arial" w:cs="Arial"/>
+          <w:sz w:val="24"/>
+          <w:szCs w:val="24"/>
+          <w:lang w:val="nl-NL"/>
+        </w:rPr>
+      </w:pPr>
+    </w:p>
+    <w:p>
+      <w:pPr>
+        <w:jc w:val="both"/>
+        <w:rPr>
+          <w:rFonts w:ascii="Arial" w:hAnsi="Arial" w:cs="Arial"/>
+          <w:sz w:val="24"/>
+          <w:szCs w:val="24"/>
+          <w:lang w:val="nl-NL"/>
+        </w:rPr>
+      </w:pPr>
+    </w:p>
+    <w:p>
+      <w:pPr>
+        <w:jc w:val="both"/>
+        <w:rPr>
+          <w:rFonts w:ascii="Arial" w:hAnsi="Arial" w:cs="Arial"/>
+          <w:sz w:val="24"/>
+          <w:szCs w:val="24"/>
+          <w:lang w:val="nl-NL"/>
+        </w:rPr>
+      </w:pPr>
+    </w:p>
+    <w:p>
+      <w:pPr>
+        <w:jc w:val="both"/>
+        <w:rPr>
+          <w:rFonts w:ascii="Arial" w:hAnsi="Arial" w:cs="Arial"/>
+          <w:b/>
+          <w:sz w:val="24"/>
+          <w:szCs w:val="24"/>
+          <w:lang w:val="nl-NL"/>
+        </w:rPr>
+      </w:pPr>
+    </w:p>
+    <w:p>
+      <w:pPr>
+        <w:jc w:val="both"/>
+        <w:rPr>
+          <w:rFonts w:ascii="Arial" w:hAnsi="Arial" w:cs="Arial"/>
+          <w:b/>
+          <w:sz w:val="24"/>
+          <w:szCs w:val="24"/>
+          <w:lang w:val="nl-NL"/>
+        </w:rPr>
+      </w:pPr>
+    </w:p>
+    <w:p>
+      <w:pPr>
+        <w:jc w:val="both"/>
+        <w:rPr>
+          <w:rFonts w:ascii="Arial" w:hAnsi="Arial" w:cs="Arial"/>
+          <w:b/>
+          <w:sz w:val="24"/>
+          <w:szCs w:val="24"/>
+          <w:lang w:val="nl-NL"/>
+        </w:rPr>
+      </w:pPr>
+      <w:bookmarkStart w:id="0" w:name="_GoBack"/>
+      <w:bookmarkEnd w:id="0"/>
+    </w:p>
+    <w:p>
+      <w:pPr>
+        <w:jc w:val="both"/>
+        <w:rPr>
+          <w:rFonts w:ascii="Arial" w:hAnsi="Arial" w:cs="Arial"/>
+          <w:b/>
+          <w:sz w:val="24"/>
+          <w:szCs w:val="24"/>
+          <w:lang w:val="nl-NL"/>
+        </w:rPr>
+      </w:pPr>
+      <w:r>
+        <w:rPr>
+          <w:rFonts w:ascii="Arial" w:hAnsi="Arial" w:cs="Arial"/>
+          <w:b/>
+          <w:sz w:val="24"/>
+          <w:szCs w:val="24"/>
+          <w:lang w:val="nl-NL"/>
+        </w:rPr>
+        <w:lastRenderedPageBreak/>
+        <w:t>4. Conclusies</w:t>
+      </w:r>
     </w:p>
     <w:p>
       <w:pPr>
@@ -1364,68 +2477,151 @@
       <w:r>
         <w:rPr>
           <w:rFonts w:ascii="Arial" w:hAnsi="Arial" w:cs="Arial"/>
-          <w:sz w:val="24"/>
-          <w:szCs w:val="24"/>
-          <w:lang w:val="nl-NL"/>
-        </w:rPr>
-        <w:t xml:space="preserve">Fig. 2. </w:t>
-      </w:r>
-      <w:r>
-        <w:rPr>
-          <w:rFonts w:ascii="Arial" w:hAnsi="Arial" w:cs="Arial"/>
-          <w:sz w:val="24"/>
-          <w:szCs w:val="24"/>
-          <w:lang w:val="nl-NL"/>
-        </w:rPr>
-        <w:t xml:space="preserve">Aantal misfits per algoritme, gemiddeld over 5 trials. </w:t>
-      </w:r>
-      <w:r>
-        <w:rPr>
-          <w:rFonts w:ascii="Arial" w:hAnsi="Arial" w:cs="Arial"/>
-          <w:sz w:val="24"/>
-          <w:szCs w:val="24"/>
-          <w:lang w:val="nl-NL"/>
-        </w:rPr>
-        <w:t>Ondanks dat alle</w:t>
-      </w:r>
-      <w:r>
-        <w:rPr>
-          <w:rFonts w:ascii="Arial" w:hAnsi="Arial" w:cs="Arial"/>
-          <w:sz w:val="24"/>
-          <w:szCs w:val="24"/>
-          <w:lang w:val="nl-NL"/>
-        </w:rPr>
-        <w:t xml:space="preserve"> methodes de puzzel relatief snel oplosten, is het BIDIBENCH algoritme zowel qua eindresultaat als qua algehele trajectperfomance te prefereren over beide andere methodes.</w:t>
-      </w:r>
-      <w:r>
-        <w:rPr>
-          <w:rFonts w:ascii="Arial" w:hAnsi="Arial" w:cs="Arial"/>
+          <w:i/>
+          <w:sz w:val="24"/>
+          <w:szCs w:val="24"/>
+          <w:lang w:val="nl-NL"/>
+        </w:rPr>
+        <w:t>Hier schrijf je je conclusies, eventuele overdenkingen (hoe zou het nog beter kunnen, is het algoritme ook in andere gebieden toepasbaar)</w:t>
+      </w:r>
+      <w:r>
+        <w:rPr>
+          <w:rFonts w:ascii="Arial" w:hAnsi="Arial" w:cs="Arial"/>
+          <w:i/>
+          <w:sz w:val="24"/>
+          <w:szCs w:val="24"/>
+          <w:lang w:val="nl-NL"/>
+        </w:rPr>
+        <w:t>.</w:t>
+      </w:r>
+      <w:r>
+        <w:rPr>
+          <w:rFonts w:ascii="Arial" w:hAnsi="Arial" w:cs="Arial"/>
+          <w:i/>
           <w:sz w:val="24"/>
           <w:szCs w:val="24"/>
           <w:lang w:val="nl-NL"/>
         </w:rPr>
         <w:t xml:space="preserve"> </w:t>
       </w:r>
-      <w:r>
-        <w:rPr>
-          <w:rFonts w:ascii="Arial" w:hAnsi="Arial" w:cs="Arial"/>
-          <w:i/>
-          <w:sz w:val="24"/>
-          <w:szCs w:val="24"/>
-          <w:lang w:val="nl-NL"/>
-        </w:rPr>
-        <w:t>Een goede grafiek is, net als een goed plaatje, in één oogopslag duidelijk en vereist weinig arbeid van de lezer.</w:t>
-      </w:r>
-      <w:r>
-        <w:rPr>
-          <w:rFonts w:ascii="Arial" w:hAnsi="Arial" w:cs="Arial"/>
-          <w:i/>
-          <w:sz w:val="24"/>
-          <w:szCs w:val="24"/>
-          <w:lang w:val="nl-NL"/>
-        </w:rPr>
-        <w:t xml:space="preserve"> Voorzie de assen van labels, de grafiek van een titel en kies je kleuren zo dat ze maximaal contrasteren en dus gemakkelijk leesbaar zijn. De legenda rechts van deze grafiek had rechtsbovenin het plaatje gemogen, dat had ruimte bespaard, had de grafiek iets groter kunnen zijn en dus beter leesbaar.</w:t>
-      </w:r>
+    </w:p>
+    <w:p>
+      <w:pPr>
+        <w:jc w:val="both"/>
+        <w:rPr>
+          <w:rFonts w:ascii="Arial" w:hAnsi="Arial" w:cs="Arial"/>
+          <w:sz w:val="24"/>
+          <w:szCs w:val="24"/>
+          <w:lang w:val="nl-NL"/>
+        </w:rPr>
+      </w:pPr>
+      <w:r>
+        <w:rPr>
+          <w:rFonts w:ascii="Arial" w:hAnsi="Arial" w:cs="Arial"/>
+          <w:sz w:val="24"/>
+          <w:szCs w:val="24"/>
+          <w:lang w:val="nl-NL"/>
+        </w:rPr>
+        <w:t>4 color theorem blijkbaar</w:t>
+      </w:r>
+      <w:r>
+        <w:rPr>
+          <w:rFonts w:ascii="Arial" w:hAnsi="Arial" w:cs="Arial"/>
+          <w:sz w:val="24"/>
+          <w:szCs w:val="24"/>
+          <w:lang w:val="nl-NL"/>
+        </w:rPr>
+        <w:t xml:space="preserve"> niet voor 3d kaarten</w:t>
+      </w:r>
+    </w:p>
+    <w:p>
+      <w:pPr>
+        <w:jc w:val="both"/>
+        <w:rPr>
+          <w:rFonts w:ascii="Arial" w:hAnsi="Arial" w:cs="Arial"/>
+          <w:sz w:val="24"/>
+          <w:szCs w:val="24"/>
+          <w:lang w:val="nl-NL"/>
+        </w:rPr>
+      </w:pPr>
+      <w:r>
+        <w:rPr>
+          <w:rFonts w:ascii="Arial" w:hAnsi="Arial" w:cs="Arial"/>
+          <w:sz w:val="24"/>
+          <w:szCs w:val="24"/>
+          <w:lang w:val="nl-NL"/>
+        </w:rPr>
+        <w:t xml:space="preserve">hoog aantal aangrenzen landen eerst kleuren lijkt effect te hebben </w:t>
+      </w:r>
+      <w:r>
+        <w:rPr>
+          <w:rFonts w:ascii="Arial" w:hAnsi="Arial" w:cs="Arial"/>
+          <w:sz w:val="24"/>
+          <w:szCs w:val="24"/>
+          <w:lang w:val="nl-NL"/>
+        </w:rPr>
+        <w:t>op de oplossing, meer kans op een goede oplossing</w:t>
+      </w:r>
+    </w:p>
+    <w:p>
+      <w:pPr>
+        <w:jc w:val="both"/>
+        <w:rPr>
+          <w:rFonts w:ascii="Arial" w:hAnsi="Arial" w:cs="Arial"/>
+          <w:sz w:val="24"/>
+          <w:szCs w:val="24"/>
+          <w:lang w:val="nl-NL"/>
+        </w:rPr>
+      </w:pPr>
+      <w:r>
+        <w:rPr>
+          <w:rFonts w:ascii="Arial" w:hAnsi="Arial" w:cs="Arial"/>
+          <w:sz w:val="24"/>
+          <w:szCs w:val="24"/>
+          <w:lang w:val="nl-NL"/>
+        </w:rPr>
+        <w:t xml:space="preserve">Verder onderzoek: andere aspecten die ook effect zouden kunnen hebben, zoals aantal “landenpunten”. </w:t>
+      </w:r>
+    </w:p>
+    <w:p>
+      <w:pPr>
+        <w:jc w:val="both"/>
+        <w:rPr>
+          <w:rFonts w:ascii="Arial" w:hAnsi="Arial" w:cs="Arial"/>
+          <w:sz w:val="24"/>
+          <w:szCs w:val="24"/>
+          <w:lang w:val="nl-NL"/>
+        </w:rPr>
+      </w:pPr>
+      <w:r>
+        <w:rPr>
+          <w:rFonts w:ascii="Arial" w:hAnsi="Arial" w:cs="Arial"/>
+          <w:sz w:val="24"/>
+          <w:szCs w:val="24"/>
+          <w:lang w:val="nl-NL"/>
+        </w:rPr>
+        <w:t xml:space="preserve">Nadeel aan ons onderzoek: er is kans op een dubbele oplossing, vooral in het gericht zoeken. Want 1000x genereren maar geen check op gelijke oplossingen. </w:t>
+      </w:r>
+      <w:r>
+        <w:rPr>
+          <w:rFonts w:ascii="Arial" w:hAnsi="Arial" w:cs="Arial"/>
+          <w:sz w:val="24"/>
+          <w:szCs w:val="24"/>
+          <w:lang w:val="nl-NL"/>
+        </w:rPr>
+        <w:t>(misschien hillclimber moeten doen?)</w:t>
+      </w:r>
+    </w:p>
+    <w:p>
+      <w:pPr>
+        <w:jc w:val="both"/>
+        <w:rPr>
+          <w:rFonts w:ascii="Arial" w:hAnsi="Arial" w:cs="Arial"/>
+          <w:sz w:val="24"/>
+          <w:szCs w:val="24"/>
+          <w:lang w:val="nl-NL"/>
+        </w:rPr>
+      </w:pPr>
     </w:p>
     <w:p>
       <w:pPr>
@@ -1438,10 +2634,7 @@
           <w:lang w:val="nl-NL"/>
         </w:rPr>
       </w:pPr>
-    </w:p>
-    <w:p>
-      <w:pPr>
-        <w:jc w:val="both"/>
+      <w:r>
         <w:rPr>
           <w:rFonts w:ascii="Arial" w:hAnsi="Arial" w:cs="Arial"/>
           <w:b/>
@@ -1449,104 +2642,6 @@
           <w:szCs w:val="24"/>
           <w:lang w:val="nl-NL"/>
         </w:rPr>
-      </w:pPr>
-    </w:p>
-    <w:p>
-      <w:pPr>
-        <w:jc w:val="both"/>
-        <w:rPr>
-          <w:rFonts w:ascii="Arial" w:hAnsi="Arial" w:cs="Arial"/>
-          <w:b/>
-          <w:sz w:val="24"/>
-          <w:szCs w:val="24"/>
-          <w:lang w:val="nl-NL"/>
-        </w:rPr>
-      </w:pPr>
-      <w:r>
-        <w:rPr>
-          <w:rFonts w:ascii="Arial" w:hAnsi="Arial" w:cs="Arial"/>
-          <w:b/>
-          <w:sz w:val="24"/>
-          <w:szCs w:val="24"/>
-          <w:lang w:val="nl-NL"/>
-        </w:rPr>
-        <w:t>4. Conclusies</w:t>
-      </w:r>
-    </w:p>
-    <w:p>
-      <w:pPr>
-        <w:jc w:val="both"/>
-        <w:rPr>
-          <w:rFonts w:ascii="Arial" w:hAnsi="Arial" w:cs="Arial"/>
-          <w:i/>
-          <w:sz w:val="24"/>
-          <w:szCs w:val="24"/>
-          <w:lang w:val="nl-NL"/>
-        </w:rPr>
-      </w:pPr>
-      <w:r>
-        <w:rPr>
-          <w:rFonts w:ascii="Arial" w:hAnsi="Arial" w:cs="Arial"/>
-          <w:i/>
-          <w:sz w:val="24"/>
-          <w:szCs w:val="24"/>
-          <w:lang w:val="nl-NL"/>
-        </w:rPr>
-        <w:t>Hier schrijf je je conclusies, eventuele overdenkingen (hoe zou het nog beter kunnen, is het algoritme ook in andere gebieden toepasbaar)</w:t>
-      </w:r>
-      <w:r>
-        <w:rPr>
-          <w:rFonts w:ascii="Arial" w:hAnsi="Arial" w:cs="Arial"/>
-          <w:i/>
-          <w:sz w:val="24"/>
-          <w:szCs w:val="24"/>
-          <w:lang w:val="nl-NL"/>
-        </w:rPr>
-        <w:t>.</w:t>
-      </w:r>
-      <w:r>
-        <w:rPr>
-          <w:rFonts w:ascii="Arial" w:hAnsi="Arial" w:cs="Arial"/>
-          <w:i/>
-          <w:sz w:val="24"/>
-          <w:szCs w:val="24"/>
-          <w:lang w:val="nl-NL"/>
-        </w:rPr>
-        <w:t xml:space="preserve"> </w:t>
-      </w:r>
-    </w:p>
-    <w:p>
-      <w:pPr>
-        <w:jc w:val="both"/>
-        <w:rPr>
-          <w:rFonts w:ascii="Arial" w:hAnsi="Arial" w:cs="Arial"/>
-          <w:b/>
-          <w:sz w:val="24"/>
-          <w:szCs w:val="24"/>
-          <w:lang w:val="nl-NL"/>
-        </w:rPr>
-      </w:pPr>
-    </w:p>
-    <w:p>
-      <w:pPr>
-        <w:jc w:val="both"/>
-        <w:rPr>
-          <w:rFonts w:ascii="Arial" w:hAnsi="Arial" w:cs="Arial"/>
-          <w:b/>
-          <w:sz w:val="24"/>
-          <w:szCs w:val="24"/>
-          <w:lang w:val="nl-NL"/>
-        </w:rPr>
-      </w:pPr>
-      <w:r>
-        <w:rPr>
-          <w:rFonts w:ascii="Arial" w:hAnsi="Arial" w:cs="Arial"/>
-          <w:b/>
-          <w:sz w:val="24"/>
-          <w:szCs w:val="24"/>
-          <w:lang w:val="nl-NL"/>
-        </w:rPr>
-        <w:lastRenderedPageBreak/>
         <w:t>5. Referenties</w:t>
       </w:r>
     </w:p>
@@ -1728,27 +2823,7 @@
           <w:lang w:val="nl-NL"/>
         </w:rPr>
       </w:pPr>
-      <w:hyperlink r:id="rId6" w:history="1">
-        <w:r>
-          <w:rPr>
-            <w:rStyle w:val="Hyperlink"/>
-            <w:rFonts w:ascii="Arial" w:hAnsi="Arial" w:cs="Arial"/>
-            <w:i/>
-            <w:sz w:val="24"/>
-            <w:szCs w:val="24"/>
-            <w:lang w:val="nl-NL"/>
-          </w:rPr>
-          <w:t>http://mathworld.wolfram.com/GuthriesProblem.html</w:t>
-        </w:r>
-      </w:hyperlink>
-    </w:p>
-    <w:p>
-      <w:pPr>
-        <w:pStyle w:val="ListParagraph"/>
-        <w:numPr>
-          <w:ilvl w:val="0"/>
-          <w:numId w:val="2"/>
-        </w:numPr>
+      <w:r>
         <w:rPr>
           <w:rFonts w:ascii="Arial" w:hAnsi="Arial" w:cs="Arial"/>
           <w:i/>
@@ -1756,7 +2831,8 @@
           <w:szCs w:val="24"/>
           <w:lang w:val="nl-NL"/>
         </w:rPr>
-      </w:pPr>
+        <w:t>http://mathworld.wolfram.com/GuthriesProblem.html</w:t>
+      </w:r>
     </w:p>
     <w:p>
       <w:pPr>
@@ -1914,18 +2990,7 @@
           <w:szCs w:val="24"/>
           <w:lang w:val="nl-NL"/>
         </w:rPr>
-        <w:t xml:space="preserve">Hier schrijf je een inleiding die in elk geval kort, bondig en compleet de hele vraagstelling bevat. Ook moet er een inschatting komen van de toestandsruimtegrootte </w:t>
-      </w:r>
-      <w:r>
-        <w:rPr>
-          <w:rFonts w:ascii="Arial" w:hAnsi="Arial" w:cs="Arial"/>
-          <w:i/>
-          <w:sz w:val="24"/>
-          <w:szCs w:val="24"/>
-          <w:lang w:val="nl-NL"/>
-        </w:rPr>
-        <w:lastRenderedPageBreak/>
-        <w:t>(belangrijk, daar deden we het voor), en eventuele restricties op transities in beschreven worden, maar nog niet de methodes die je gebruikt om de toestandsruimte te doorzoeken.</w:t>
+        <w:t>Hier schrijf je een inleiding die in elk geval kort, bondig en compleet de hele vraagstelling bevat. Ook moet er een inschatting komen van de toestandsruimtegrootte (belangrijk, daar deden we het voor), en eventuele restricties op transities in beschreven worden, maar nog niet de methodes die je gebruikt om de toestandsruimte te doorzoeken.</w:t>
       </w:r>
     </w:p>
     <w:p>
@@ -1970,7 +3035,7 @@
                     <pic:cNvPicPr/>
                   </pic:nvPicPr>
                   <pic:blipFill>
-                    <a:blip r:embed="rId7">
+                    <a:blip r:embed="rId11">
                       <a:extLst>
                         <a:ext uri="{28A0092B-C50C-407E-A947-70E740481C1C}">
                           <a14:useLocalDpi xmlns:a14="http://schemas.microsoft.com/office/drawing/2010/main" val="0"/>
@@ -2081,7 +3146,18 @@
           <w:szCs w:val="24"/>
           <w:lang w:val="nl-NL"/>
         </w:rPr>
-        <w:t>Figuren moeten altijd genummerd zijn, en _eigenlijk_ moet er ook altijd naar verwezen worden in de tekst. Een goede figuur maken is een kunst. Het kan enorm bijdragen aan de toegankelijkheid van je artikel, maar een slechte figuur doet afbreuk. Iedere figuur heeft een bijschrift (of ‘caption”). Bijschriften zijn zo kort mogelijk, maar niet korter dan dat (moeilijke nuance). Als richtlijn kun je voor een eenvoudige figuur als deze met twee tot drie korte duidelijke zinnen klaar zijn.</w:t>
+        <w:t xml:space="preserve">Figuren moeten altijd genummerd zijn, en _eigenlijk_ moet er ook altijd naar verwezen worden in de tekst. Een goede figuur maken is een kunst. Het kan enorm bijdragen aan </w:t>
+      </w:r>
+      <w:r>
+        <w:rPr>
+          <w:rFonts w:ascii="Arial" w:hAnsi="Arial" w:cs="Arial"/>
+          <w:i/>
+          <w:sz w:val="24"/>
+          <w:szCs w:val="24"/>
+          <w:lang w:val="nl-NL"/>
+        </w:rPr>
+        <w:lastRenderedPageBreak/>
+        <w:t>de toegankelijkheid van je artikel, maar een slechte figuur doet afbreuk. Iedere figuur heeft een bijschrift (of ‘caption”). Bijschriften zijn zo kort mogelijk, maar niet korter dan dat (moeilijke nuance). Als richtlijn kun je voor een eenvoudige figuur als deze met twee tot drie korte duidelijke zinnen klaar zijn.</w:t>
       </w:r>
     </w:p>
     <w:p>
@@ -2167,6 +3243,8 @@
       </w:pPr>
     </w:p>
     <w:sectPr>
+      <w:footerReference w:type="even" r:id="rId12"/>
+      <w:footerReference w:type="default" r:id="rId13"/>
       <w:pgSz w:w="12240" w:h="15840"/>
       <w:pgMar w:top="1440" w:right="1440" w:bottom="1440" w:left="1440" w:header="720" w:footer="720" w:gutter="0"/>
       <w:cols w:space="720"/>
@@ -2174,6 +3252,145 @@
     </w:sectPr>
   </w:body>
 </w:document>
+</file>
+
+<file path=word/endnotes.xml><?xml version="1.0" encoding="utf-8"?>
+<w:endnotes xmlns:wpc="http://schemas.microsoft.com/office/word/2010/wordprocessingCanvas" xmlns:mo="http://schemas.microsoft.com/office/mac/office/2008/main" xmlns:mc="http://schemas.openxmlformats.org/markup-compatibility/2006" xmlns:mv="urn:schemas-microsoft-com:mac:vml" xmlns:o="urn:schemas-microsoft-com:office:office" xmlns:r="http://schemas.openxmlformats.org/officeDocument/2006/relationships" xmlns:m="http://schemas.openxmlformats.org/officeDocument/2006/math" xmlns:v="urn:schemas-microsoft-com:vml" xmlns:wp14="http://schemas.microsoft.com/office/word/2010/wordprocessingDrawing" xmlns:wp="http://schemas.openxmlformats.org/drawingml/2006/wordprocessingDrawing" xmlns:w10="urn:schemas-microsoft-com:office:word" xmlns:w="http://schemas.openxmlformats.org/wordprocessingml/2006/main" xmlns:w14="http://schemas.microsoft.com/office/word/2010/wordml" xmlns:w15="http://schemas.microsoft.com/office/word/2012/wordml" xmlns:wpg="http://schemas.microsoft.com/office/word/2010/wordprocessingGroup" xmlns:wpi="http://schemas.microsoft.com/office/word/2010/wordprocessingInk" xmlns:wne="http://schemas.microsoft.com/office/word/2006/wordml" xmlns:wps="http://schemas.microsoft.com/office/word/2010/wordprocessingShape" mc:Ignorable="w14 w15 wp14">
+  <w:endnote w:type="separator" w:id="-1">
+    <w:p>
+      <w:pPr>
+        <w:spacing w:after="0" w:line="240" w:lineRule="auto"/>
+      </w:pPr>
+      <w:r>
+        <w:separator/>
+      </w:r>
+    </w:p>
+  </w:endnote>
+  <w:endnote w:type="continuationSeparator" w:id="0">
+    <w:p>
+      <w:pPr>
+        <w:spacing w:after="0" w:line="240" w:lineRule="auto"/>
+      </w:pPr>
+      <w:r>
+        <w:continuationSeparator/>
+      </w:r>
+    </w:p>
+  </w:endnote>
+</w:endnotes>
+</file>
+
+<file path=word/footer1.xml><?xml version="1.0" encoding="utf-8"?>
+<w:ftr xmlns:wpc="http://schemas.microsoft.com/office/word/2010/wordprocessingCanvas" xmlns:mo="http://schemas.microsoft.com/office/mac/office/2008/main" xmlns:mc="http://schemas.openxmlformats.org/markup-compatibility/2006" xmlns:mv="urn:schemas-microsoft-com:mac:vml" xmlns:o="urn:schemas-microsoft-com:office:office" xmlns:r="http://schemas.openxmlformats.org/officeDocument/2006/relationships" xmlns:m="http://schemas.openxmlformats.org/officeDocument/2006/math" xmlns:v="urn:schemas-microsoft-com:vml" xmlns:wp14="http://schemas.microsoft.com/office/word/2010/wordprocessingDrawing" xmlns:wp="http://schemas.openxmlformats.org/drawingml/2006/wordprocessingDrawing" xmlns:w10="urn:schemas-microsoft-com:office:word" xmlns:w="http://schemas.openxmlformats.org/wordprocessingml/2006/main" xmlns:w14="http://schemas.microsoft.com/office/word/2010/wordml" xmlns:w15="http://schemas.microsoft.com/office/word/2012/wordml" xmlns:wpg="http://schemas.microsoft.com/office/word/2010/wordprocessingGroup" xmlns:wpi="http://schemas.microsoft.com/office/word/2010/wordprocessingInk" xmlns:wne="http://schemas.microsoft.com/office/word/2006/wordml" xmlns:wps="http://schemas.microsoft.com/office/word/2010/wordprocessingShape" mc:Ignorable="w14 w15 wp14">
+  <w:p>
+    <w:pPr>
+      <w:pStyle w:val="Footer"/>
+      <w:framePr w:wrap="none" w:vAnchor="text" w:hAnchor="margin" w:xAlign="right" w:y="1"/>
+      <w:rPr>
+        <w:rStyle w:val="PageNumber"/>
+      </w:rPr>
+    </w:pPr>
+    <w:r>
+      <w:rPr>
+        <w:rStyle w:val="PageNumber"/>
+      </w:rPr>
+      <w:fldChar w:fldCharType="begin"/>
+    </w:r>
+    <w:r>
+      <w:rPr>
+        <w:rStyle w:val="PageNumber"/>
+      </w:rPr>
+      <w:instrText xml:space="preserve">PAGE  </w:instrText>
+    </w:r>
+    <w:r>
+      <w:rPr>
+        <w:rStyle w:val="PageNumber"/>
+      </w:rPr>
+      <w:fldChar w:fldCharType="end"/>
+    </w:r>
+  </w:p>
+  <w:p>
+    <w:pPr>
+      <w:pStyle w:val="Footer"/>
+      <w:ind w:right="360"/>
+    </w:pPr>
+  </w:p>
+</w:ftr>
+</file>
+
+<file path=word/footer2.xml><?xml version="1.0" encoding="utf-8"?>
+<w:ftr xmlns:wpc="http://schemas.microsoft.com/office/word/2010/wordprocessingCanvas" xmlns:mo="http://schemas.microsoft.com/office/mac/office/2008/main" xmlns:mc="http://schemas.openxmlformats.org/markup-compatibility/2006" xmlns:mv="urn:schemas-microsoft-com:mac:vml" xmlns:o="urn:schemas-microsoft-com:office:office" xmlns:r="http://schemas.openxmlformats.org/officeDocument/2006/relationships" xmlns:m="http://schemas.openxmlformats.org/officeDocument/2006/math" xmlns:v="urn:schemas-microsoft-com:vml" xmlns:wp14="http://schemas.microsoft.com/office/word/2010/wordprocessingDrawing" xmlns:wp="http://schemas.openxmlformats.org/drawingml/2006/wordprocessingDrawing" xmlns:w10="urn:schemas-microsoft-com:office:word" xmlns:w="http://schemas.openxmlformats.org/wordprocessingml/2006/main" xmlns:w14="http://schemas.microsoft.com/office/word/2010/wordml" xmlns:w15="http://schemas.microsoft.com/office/word/2012/wordml" xmlns:wpg="http://schemas.microsoft.com/office/word/2010/wordprocessingGroup" xmlns:wpi="http://schemas.microsoft.com/office/word/2010/wordprocessingInk" xmlns:wne="http://schemas.microsoft.com/office/word/2006/wordml" xmlns:wps="http://schemas.microsoft.com/office/word/2010/wordprocessingShape" mc:Ignorable="w14 w15 wp14">
+  <w:p>
+    <w:pPr>
+      <w:pStyle w:val="Footer"/>
+      <w:framePr w:wrap="none" w:vAnchor="text" w:hAnchor="margin" w:xAlign="right" w:y="1"/>
+      <w:rPr>
+        <w:rStyle w:val="PageNumber"/>
+      </w:rPr>
+    </w:pPr>
+    <w:r>
+      <w:rPr>
+        <w:rStyle w:val="PageNumber"/>
+      </w:rPr>
+      <w:fldChar w:fldCharType="begin"/>
+    </w:r>
+    <w:r>
+      <w:rPr>
+        <w:rStyle w:val="PageNumber"/>
+      </w:rPr>
+      <w:instrText xml:space="preserve">PAGE  </w:instrText>
+    </w:r>
+    <w:r>
+      <w:rPr>
+        <w:rStyle w:val="PageNumber"/>
+      </w:rPr>
+      <w:fldChar w:fldCharType="separate"/>
+    </w:r>
+    <w:r>
+      <w:rPr>
+        <w:rStyle w:val="PageNumber"/>
+        <w:noProof/>
+      </w:rPr>
+      <w:t>2</w:t>
+    </w:r>
+    <w:r>
+      <w:rPr>
+        <w:rStyle w:val="PageNumber"/>
+      </w:rPr>
+      <w:fldChar w:fldCharType="end"/>
+    </w:r>
+  </w:p>
+  <w:p>
+    <w:pPr>
+      <w:pStyle w:val="Footer"/>
+      <w:ind w:right="360"/>
+    </w:pPr>
+  </w:p>
+</w:ftr>
+</file>
+
+<file path=word/footnotes.xml><?xml version="1.0" encoding="utf-8"?>
+<w:footnotes xmlns:wpc="http://schemas.microsoft.com/office/word/2010/wordprocessingCanvas" xmlns:mo="http://schemas.microsoft.com/office/mac/office/2008/main" xmlns:mc="http://schemas.openxmlformats.org/markup-compatibility/2006" xmlns:mv="urn:schemas-microsoft-com:mac:vml" xmlns:o="urn:schemas-microsoft-com:office:office" xmlns:r="http://schemas.openxmlformats.org/officeDocument/2006/relationships" xmlns:m="http://schemas.openxmlformats.org/officeDocument/2006/math" xmlns:v="urn:schemas-microsoft-com:vml" xmlns:wp14="http://schemas.microsoft.com/office/word/2010/wordprocessingDrawing" xmlns:wp="http://schemas.openxmlformats.org/drawingml/2006/wordprocessingDrawing" xmlns:w10="urn:schemas-microsoft-com:office:word" xmlns:w="http://schemas.openxmlformats.org/wordprocessingml/2006/main" xmlns:w14="http://schemas.microsoft.com/office/word/2010/wordml" xmlns:w15="http://schemas.microsoft.com/office/word/2012/wordml" xmlns:wpg="http://schemas.microsoft.com/office/word/2010/wordprocessingGroup" xmlns:wpi="http://schemas.microsoft.com/office/word/2010/wordprocessingInk" xmlns:wne="http://schemas.microsoft.com/office/word/2006/wordml" xmlns:wps="http://schemas.microsoft.com/office/word/2010/wordprocessingShape" mc:Ignorable="w14 w15 wp14">
+  <w:footnote w:type="separator" w:id="-1">
+    <w:p>
+      <w:pPr>
+        <w:spacing w:after="0" w:line="240" w:lineRule="auto"/>
+      </w:pPr>
+      <w:r>
+        <w:separator/>
+      </w:r>
+    </w:p>
+  </w:footnote>
+  <w:footnote w:type="continuationSeparator" w:id="0">
+    <w:p>
+      <w:pPr>
+        <w:spacing w:after="0" w:line="240" w:lineRule="auto"/>
+      </w:pPr>
+      <w:r>
+        <w:continuationSeparator/>
+      </w:r>
+    </w:p>
+  </w:footnote>
+</w:footnotes>
 </file>
 
 <file path=word/numbering.xml><?xml version="1.0" encoding="utf-8"?>
@@ -2772,7 +3989,6 @@
   <w:style w:type="character" w:default="1" w:styleId="DefaultParagraphFont">
     <w:name w:val="Default Paragraph Font"/>
     <w:uiPriority w:val="1"/>
-    <w:semiHidden/>
     <w:unhideWhenUsed/>
   </w:style>
   <w:style w:type="table" w:default="1" w:styleId="TableNormal">
@@ -2926,6 +4142,55 @@
       <w:u w:val="single"/>
     </w:rPr>
   </w:style>
+  <w:style w:type="paragraph" w:styleId="Footer">
+    <w:name w:val="footer"/>
+    <w:basedOn w:val="Normal"/>
+    <w:link w:val="FooterChar"/>
+    <w:uiPriority w:val="99"/>
+    <w:unhideWhenUsed/>
+    <w:rsid w:val="000C123C"/>
+    <w:pPr>
+      <w:tabs>
+        <w:tab w:val="center" w:pos="4513"/>
+        <w:tab w:val="right" w:pos="9026"/>
+      </w:tabs>
+      <w:spacing w:after="0" w:line="240" w:lineRule="auto"/>
+    </w:pPr>
+  </w:style>
+  <w:style w:type="character" w:customStyle="1" w:styleId="FooterChar">
+    <w:name w:val="Footer Char"/>
+    <w:basedOn w:val="DefaultParagraphFont"/>
+    <w:link w:val="Footer"/>
+    <w:uiPriority w:val="99"/>
+    <w:rsid w:val="000C123C"/>
+  </w:style>
+  <w:style w:type="character" w:styleId="PageNumber">
+    <w:name w:val="page number"/>
+    <w:basedOn w:val="DefaultParagraphFont"/>
+    <w:uiPriority w:val="99"/>
+    <w:semiHidden/>
+    <w:unhideWhenUsed/>
+    <w:rsid w:val="000C123C"/>
+  </w:style>
+  <w:style w:type="paragraph" w:styleId="Caption">
+    <w:name w:val="caption"/>
+    <w:basedOn w:val="Normal"/>
+    <w:next w:val="Normal"/>
+    <w:uiPriority w:val="35"/>
+    <w:unhideWhenUsed/>
+    <w:qFormat/>
+    <w:rsid w:val="0059781B"/>
+    <w:pPr>
+      <w:spacing w:line="240" w:lineRule="auto"/>
+    </w:pPr>
+    <w:rPr>
+      <w:i/>
+      <w:iCs/>
+      <w:color w:val="1F497D" w:themeColor="text2"/>
+      <w:sz w:val="18"/>
+      <w:szCs w:val="18"/>
+    </w:rPr>
+  </w:style>
 </w:styles>
 </file>
 
@@ -2946,173 +4211,108 @@
     <c:title>
       <c:tx>
         <c:rich>
-          <a:bodyPr/>
+          <a:bodyPr rot="0" spcFirstLastPara="1" vertOverflow="ellipsis" vert="horz" wrap="square" anchor="ctr" anchorCtr="1"/>
           <a:lstStyle/>
           <a:p>
             <a:pPr>
-              <a:defRPr/>
+              <a:defRPr sz="1400" b="0" i="0" u="none" strike="noStrike" kern="1200" spc="0" baseline="0">
+                <a:solidFill>
+                  <a:schemeClr val="tx1">
+                    <a:lumMod val="65000"/>
+                    <a:lumOff val="35000"/>
+                  </a:schemeClr>
+                </a:solidFill>
+                <a:latin typeface="+mn-lt"/>
+                <a:ea typeface="+mn-ea"/>
+                <a:cs typeface="+mn-cs"/>
+              </a:defRPr>
             </a:pPr>
             <a:r>
-              <a:rPr lang="en-US"/>
-              <a:t>Algoritmische performance vergeleken</a:t>
+              <a:rPr lang="nl-NL"/>
+              <a:t>Histogram Random</a:t>
+            </a:r>
+            <a:r>
+              <a:rPr lang="nl-NL" baseline="0"/>
+              <a:t> </a:t>
+            </a:r>
+            <a:r>
+              <a:rPr lang="nl-NL"/>
+              <a:t>Kleuren PN (1000</a:t>
+            </a:r>
+            <a:r>
+              <a:rPr lang="nl-NL" baseline="0"/>
+              <a:t> keer)</a:t>
+            </a:r>
+            <a:r>
+              <a:rPr lang="nl-NL"/>
+              <a:t> </a:t>
             </a:r>
           </a:p>
         </c:rich>
       </c:tx>
       <c:overlay val="0"/>
+      <c:spPr>
+        <a:noFill/>
+        <a:ln w="25400">
+          <a:noFill/>
+        </a:ln>
+      </c:spPr>
     </c:title>
     <c:autoTitleDeleted val="0"/>
     <c:plotArea>
       <c:layout/>
-      <c:lineChart>
-        <c:grouping val="standard"/>
+      <c:barChart>
+        <c:barDir val="col"/>
+        <c:grouping val="clustered"/>
         <c:varyColors val="0"/>
         <c:ser>
           <c:idx val="0"/>
           <c:order val="0"/>
-          <c:tx>
-            <c:strRef>
-              <c:f>Sheet1!$A$1</c:f>
-              <c:strCache>
-                <c:ptCount val="1"/>
+          <c:spPr>
+            <a:solidFill>
+              <a:srgbClr val="ED7D31"/>
+            </a:solidFill>
+            <a:ln w="25400">
+              <a:noFill/>
+            </a:ln>
+          </c:spPr>
+          <c:invertIfNegative val="0"/>
+          <c:cat>
+            <c:numRef>
+              <c:f>[coloramount2.xls]Blad6!$A$2:$A$4</c:f>
+              <c:numCache>
+                <c:formatCode>General</c:formatCode>
+                <c:ptCount val="3"/>
                 <c:pt idx="0">
-                  <c:v>Iterative Deepening</c:v>
+                  <c:v>4.0</c:v>
                 </c:pt>
-              </c:strCache>
-            </c:strRef>
-          </c:tx>
-          <c:marker>
-            <c:symbol val="none"/>
-          </c:marker>
+                <c:pt idx="1">
+                  <c:v>5.0</c:v>
+                </c:pt>
+                <c:pt idx="2">
+                  <c:v>6.0</c:v>
+                </c:pt>
+              </c:numCache>
+            </c:numRef>
+          </c:cat>
           <c:val>
             <c:numRef>
-              <c:f>Sheet1!$A$2:$A$8</c:f>
+              <c:f>[coloramount2.xls]Blad6!$B$2:$B$4</c:f>
               <c:numCache>
                 <c:formatCode>General</c:formatCode>
-                <c:ptCount val="7"/>
+                <c:ptCount val="3"/>
                 <c:pt idx="0">
-                  <c:v>12.2</c:v>
+                  <c:v>1.0</c:v>
                 </c:pt>
                 <c:pt idx="1">
-                  <c:v>10.9</c:v>
+                  <c:v>661.0</c:v>
                 </c:pt>
                 <c:pt idx="2">
-                  <c:v>8.6</c:v>
-                </c:pt>
-                <c:pt idx="3">
-                  <c:v>4.2</c:v>
-                </c:pt>
-                <c:pt idx="4">
-                  <c:v>4.3</c:v>
-                </c:pt>
-                <c:pt idx="5">
-                  <c:v>3.8</c:v>
-                </c:pt>
-                <c:pt idx="6">
-                  <c:v>2.6</c:v>
+                  <c:v>238.0</c:v>
                 </c:pt>
               </c:numCache>
             </c:numRef>
           </c:val>
-          <c:smooth val="0"/>
-        </c:ser>
-        <c:ser>
-          <c:idx val="1"/>
-          <c:order val="1"/>
-          <c:tx>
-            <c:strRef>
-              <c:f>Sheet1!$B$1</c:f>
-              <c:strCache>
-                <c:ptCount val="1"/>
-                <c:pt idx="0">
-                  <c:v>A* lateral</c:v>
-                </c:pt>
-              </c:strCache>
-            </c:strRef>
-          </c:tx>
-          <c:marker>
-            <c:symbol val="none"/>
-          </c:marker>
-          <c:val>
-            <c:numRef>
-              <c:f>Sheet1!$B$2:$B$8</c:f>
-              <c:numCache>
-                <c:formatCode>General</c:formatCode>
-                <c:ptCount val="7"/>
-                <c:pt idx="0">
-                  <c:v>13.3</c:v>
-                </c:pt>
-                <c:pt idx="1">
-                  <c:v>6.1</c:v>
-                </c:pt>
-                <c:pt idx="2">
-                  <c:v>5.3</c:v>
-                </c:pt>
-                <c:pt idx="3">
-                  <c:v>4.4</c:v>
-                </c:pt>
-                <c:pt idx="4">
-                  <c:v>4.2</c:v>
-                </c:pt>
-                <c:pt idx="5">
-                  <c:v>3.0</c:v>
-                </c:pt>
-                <c:pt idx="6">
-                  <c:v>2.4</c:v>
-                </c:pt>
-              </c:numCache>
-            </c:numRef>
-          </c:val>
-          <c:smooth val="0"/>
-        </c:ser>
-        <c:ser>
-          <c:idx val="2"/>
-          <c:order val="2"/>
-          <c:tx>
-            <c:strRef>
-              <c:f>Sheet1!$C$1</c:f>
-              <c:strCache>
-                <c:ptCount val="1"/>
-                <c:pt idx="0">
-                  <c:v>BIDIBENCH</c:v>
-                </c:pt>
-              </c:strCache>
-            </c:strRef>
-          </c:tx>
-          <c:marker>
-            <c:symbol val="none"/>
-          </c:marker>
-          <c:val>
-            <c:numRef>
-              <c:f>Sheet1!$C$2:$C$8</c:f>
-              <c:numCache>
-                <c:formatCode>General</c:formatCode>
-                <c:ptCount val="7"/>
-                <c:pt idx="0">
-                  <c:v>8.0</c:v>
-                </c:pt>
-                <c:pt idx="1">
-                  <c:v>6.4</c:v>
-                </c:pt>
-                <c:pt idx="2">
-                  <c:v>4.9</c:v>
-                </c:pt>
-                <c:pt idx="3">
-                  <c:v>3.9</c:v>
-                </c:pt>
-                <c:pt idx="4">
-                  <c:v>3.2</c:v>
-                </c:pt>
-                <c:pt idx="5">
-                  <c:v>2.9</c:v>
-                </c:pt>
-                <c:pt idx="6">
-                  <c:v>2.6</c:v>
-                </c:pt>
-              </c:numCache>
-            </c:numRef>
-          </c:val>
-          <c:smooth val="0"/>
         </c:ser>
         <c:dLbls>
           <c:showLegendKey val="0"/>
@@ -3122,12 +4322,13 @@
           <c:showPercent val="0"/>
           <c:showBubbleSize val="0"/>
         </c:dLbls>
-        <c:smooth val="0"/>
-        <c:axId val="2109951776"/>
-        <c:axId val="-2104833248"/>
-      </c:lineChart>
+        <c:gapWidth val="219"/>
+        <c:overlap val="-27"/>
+        <c:axId val="-2070488064"/>
+        <c:axId val="-2070618928"/>
+      </c:barChart>
       <c:catAx>
-        <c:axId val="2109951776"/>
+        <c:axId val="-2070488064"/>
         <c:scaling>
           <c:orientation val="minMax"/>
         </c:scaling>
@@ -3136,25 +4337,75 @@
         <c:title>
           <c:tx>
             <c:rich>
-              <a:bodyPr/>
+              <a:bodyPr rot="0" spcFirstLastPara="1" vertOverflow="ellipsis" vert="horz" wrap="square" anchor="ctr" anchorCtr="1"/>
               <a:lstStyle/>
               <a:p>
                 <a:pPr>
-                  <a:defRPr/>
+                  <a:defRPr sz="1000" b="0" i="0" u="none" strike="noStrike" kern="1200" baseline="0">
+                    <a:solidFill>
+                      <a:schemeClr val="tx1">
+                        <a:lumMod val="65000"/>
+                        <a:lumOff val="35000"/>
+                      </a:schemeClr>
+                    </a:solidFill>
+                    <a:latin typeface="+mn-lt"/>
+                    <a:ea typeface="+mn-ea"/>
+                    <a:cs typeface="+mn-cs"/>
+                  </a:defRPr>
                 </a:pPr>
                 <a:r>
-                  <a:rPr lang="en-US"/>
-                  <a:t>Iteratie (x1000)</a:t>
+                  <a:rPr lang="nl-NL"/>
+                  <a:t>Verzamelbereik</a:t>
                 </a:r>
               </a:p>
             </c:rich>
           </c:tx>
           <c:overlay val="0"/>
+          <c:spPr>
+            <a:noFill/>
+            <a:ln w="25400">
+              <a:noFill/>
+            </a:ln>
+          </c:spPr>
         </c:title>
-        <c:majorTickMark val="out"/>
+        <c:numFmt formatCode="General" sourceLinked="1"/>
+        <c:majorTickMark val="none"/>
         <c:minorTickMark val="none"/>
         <c:tickLblPos val="nextTo"/>
-        <c:crossAx val="-2104833248"/>
+        <c:spPr>
+          <a:noFill/>
+          <a:ln w="9525" cap="flat" cmpd="sng" algn="ctr">
+            <a:solidFill>
+              <a:schemeClr val="tx1">
+                <a:lumMod val="15000"/>
+                <a:lumOff val="85000"/>
+              </a:schemeClr>
+            </a:solidFill>
+            <a:round/>
+          </a:ln>
+          <a:effectLst/>
+        </c:spPr>
+        <c:txPr>
+          <a:bodyPr rot="-60000000" spcFirstLastPara="1" vertOverflow="ellipsis" vert="horz" wrap="square" anchor="ctr" anchorCtr="1"/>
+          <a:lstStyle/>
+          <a:p>
+            <a:pPr>
+              <a:defRPr sz="900" b="0" i="0" u="none" strike="noStrike" kern="1200" baseline="0">
+                <a:solidFill>
+                  <a:schemeClr val="tx1">
+                    <a:lumMod val="65000"/>
+                    <a:lumOff val="35000"/>
+                  </a:schemeClr>
+                </a:solidFill>
+                <a:latin typeface="+mn-lt"/>
+                <a:ea typeface="+mn-ea"/>
+                <a:cs typeface="+mn-cs"/>
+              </a:defRPr>
+            </a:pPr>
+            <a:endParaRPr lang="en-GB"/>
+          </a:p>
+        </c:txPr>
+        <c:crossAx val="-2070618928"/>
         <c:crosses val="autoZero"/>
         <c:auto val="1"/>
         <c:lblAlgn val="ctr"/>
@@ -3162,48 +4413,442 @@
         <c:noMultiLvlLbl val="0"/>
       </c:catAx>
       <c:valAx>
-        <c:axId val="-2104833248"/>
+        <c:axId val="-2070618928"/>
         <c:scaling>
           <c:orientation val="minMax"/>
+          <c:max val="1000.0"/>
+          <c:min val="0.0"/>
         </c:scaling>
         <c:delete val="0"/>
         <c:axPos val="l"/>
-        <c:majorGridlines/>
         <c:title>
           <c:tx>
             <c:rich>
-              <a:bodyPr rot="-5400000" vert="horz"/>
+              <a:bodyPr rot="-5400000" spcFirstLastPara="1" vertOverflow="ellipsis" vert="horz" wrap="square" anchor="ctr" anchorCtr="1"/>
               <a:lstStyle/>
               <a:p>
                 <a:pPr>
-                  <a:defRPr/>
+                  <a:defRPr sz="1000" b="0" i="0" u="none" strike="noStrike" kern="1200" baseline="0">
+                    <a:solidFill>
+                      <a:schemeClr val="tx1">
+                        <a:lumMod val="65000"/>
+                        <a:lumOff val="35000"/>
+                      </a:schemeClr>
+                    </a:solidFill>
+                    <a:latin typeface="+mn-lt"/>
+                    <a:ea typeface="+mn-ea"/>
+                    <a:cs typeface="+mn-cs"/>
+                  </a:defRPr>
                 </a:pPr>
                 <a:r>
-                  <a:rPr lang="en-US"/>
-                  <a:t>Gemiddeld aantal Misfits in puzzel</a:t>
+                  <a:rPr lang="nl-NL"/>
+                  <a:t>Frequentie</a:t>
                 </a:r>
               </a:p>
             </c:rich>
           </c:tx>
           <c:overlay val="0"/>
+          <c:spPr>
+            <a:noFill/>
+            <a:ln w="25400">
+              <a:noFill/>
+            </a:ln>
+          </c:spPr>
         </c:title>
         <c:numFmt formatCode="General" sourceLinked="1"/>
-        <c:majorTickMark val="out"/>
+        <c:majorTickMark val="none"/>
         <c:minorTickMark val="none"/>
         <c:tickLblPos val="nextTo"/>
-        <c:crossAx val="2109951776"/>
+        <c:spPr>
+          <a:ln w="6350">
+            <a:noFill/>
+          </a:ln>
+        </c:spPr>
+        <c:txPr>
+          <a:bodyPr rot="-60000000" spcFirstLastPara="1" vertOverflow="ellipsis" vert="horz" wrap="square" anchor="ctr" anchorCtr="1"/>
+          <a:lstStyle/>
+          <a:p>
+            <a:pPr>
+              <a:defRPr sz="900" b="0" i="0" u="none" strike="noStrike" kern="1200" baseline="0">
+                <a:solidFill>
+                  <a:schemeClr val="tx1">
+                    <a:lumMod val="65000"/>
+                    <a:lumOff val="35000"/>
+                  </a:schemeClr>
+                </a:solidFill>
+                <a:latin typeface="+mn-lt"/>
+                <a:ea typeface="+mn-ea"/>
+                <a:cs typeface="+mn-cs"/>
+              </a:defRPr>
+            </a:pPr>
+            <a:endParaRPr lang="en-GB"/>
+          </a:p>
+        </c:txPr>
+        <c:crossAx val="-2070488064"/>
         <c:crosses val="autoZero"/>
         <c:crossBetween val="between"/>
       </c:valAx>
+      <c:spPr>
+        <a:noFill/>
+        <a:ln w="25400">
+          <a:noFill/>
+        </a:ln>
+      </c:spPr>
     </c:plotArea>
-    <c:legend>
-      <c:legendPos val="r"/>
-      <c:overlay val="0"/>
-    </c:legend>
     <c:plotVisOnly val="1"/>
     <c:dispBlanksAs val="gap"/>
     <c:showDLblsOverMax val="0"/>
   </c:chart>
+  <c:spPr>
+    <a:solidFill>
+      <a:schemeClr val="bg1"/>
+    </a:solidFill>
+    <a:ln w="9525" cap="flat" cmpd="sng" algn="ctr">
+      <a:solidFill>
+        <a:schemeClr val="tx1">
+          <a:lumMod val="15000"/>
+          <a:lumOff val="85000"/>
+        </a:schemeClr>
+      </a:solidFill>
+      <a:round/>
+    </a:ln>
+    <a:effectLst/>
+  </c:spPr>
+  <c:txPr>
+    <a:bodyPr/>
+    <a:lstStyle/>
+    <a:p>
+      <a:pPr>
+        <a:defRPr/>
+      </a:pPr>
+      <a:endParaRPr lang="en-GB"/>
+    </a:p>
+  </c:txPr>
+  <c:externalData r:id="rId1">
+    <c:autoUpdate val="0"/>
+  </c:externalData>
+</c:chartSpace>
+</file>
+
+<file path=word/charts/chart2.xml><?xml version="1.0" encoding="utf-8"?>
+<c:chartSpace xmlns:c="http://schemas.openxmlformats.org/drawingml/2006/chart" xmlns:a="http://schemas.openxmlformats.org/drawingml/2006/main" xmlns:r="http://schemas.openxmlformats.org/officeDocument/2006/relationships">
+  <c:date1904 val="0"/>
+  <c:lang val="en-GB"/>
+  <c:roundedCorners val="0"/>
+  <mc:AlternateContent xmlns:mc="http://schemas.openxmlformats.org/markup-compatibility/2006">
+    <mc:Choice xmlns:c14="http://schemas.microsoft.com/office/drawing/2007/8/2/chart" Requires="c14">
+      <c14:style val="102"/>
+    </mc:Choice>
+    <mc:Fallback>
+      <c:style val="2"/>
+    </mc:Fallback>
+  </mc:AlternateContent>
+  <c:chart>
+    <c:title>
+      <c:tx>
+        <c:rich>
+          <a:bodyPr rot="0" spcFirstLastPara="1" vertOverflow="ellipsis" vert="horz" wrap="square" anchor="ctr" anchorCtr="1"/>
+          <a:lstStyle/>
+          <a:p>
+            <a:pPr>
+              <a:defRPr sz="1400" b="0" i="0" u="none" strike="noStrike" kern="1200" spc="0" baseline="0">
+                <a:solidFill>
+                  <a:schemeClr val="tx1">
+                    <a:lumMod val="65000"/>
+                    <a:lumOff val="35000"/>
+                  </a:schemeClr>
+                </a:solidFill>
+                <a:latin typeface="+mn-lt"/>
+                <a:ea typeface="+mn-ea"/>
+                <a:cs typeface="+mn-cs"/>
+              </a:defRPr>
+            </a:pPr>
+            <a:r>
+              <a:rPr lang="nl-NL"/>
+              <a:t>Histogram Gericht</a:t>
+            </a:r>
+            <a:r>
+              <a:rPr lang="nl-NL" baseline="0"/>
+              <a:t> Kleuren PN (1000 keer)</a:t>
+            </a:r>
+            <a:endParaRPr lang="nl-NL"/>
+          </a:p>
+        </c:rich>
+      </c:tx>
+      <c:overlay val="0"/>
+      <c:spPr>
+        <a:noFill/>
+        <a:ln w="25400">
+          <a:noFill/>
+        </a:ln>
+      </c:spPr>
+    </c:title>
+    <c:autoTitleDeleted val="0"/>
+    <c:plotArea>
+      <c:layout/>
+      <c:barChart>
+        <c:barDir val="col"/>
+        <c:grouping val="clustered"/>
+        <c:varyColors val="0"/>
+        <c:ser>
+          <c:idx val="0"/>
+          <c:order val="0"/>
+          <c:spPr>
+            <a:solidFill>
+              <a:srgbClr val="5B9BD5"/>
+            </a:solidFill>
+            <a:ln w="25400">
+              <a:noFill/>
+            </a:ln>
+          </c:spPr>
+          <c:invertIfNegative val="0"/>
+          <c:cat>
+            <c:numRef>
+              <c:f>Blad5!$A$2:$A$4</c:f>
+              <c:numCache>
+                <c:formatCode>General</c:formatCode>
+                <c:ptCount val="3"/>
+                <c:pt idx="0">
+                  <c:v>4.0</c:v>
+                </c:pt>
+                <c:pt idx="1">
+                  <c:v>5.0</c:v>
+                </c:pt>
+                <c:pt idx="2">
+                  <c:v>6.0</c:v>
+                </c:pt>
+              </c:numCache>
+            </c:numRef>
+          </c:cat>
+          <c:val>
+            <c:numRef>
+              <c:f>Blad5!$B$2:$B$4</c:f>
+              <c:numCache>
+                <c:formatCode>General</c:formatCode>
+                <c:ptCount val="3"/>
+                <c:pt idx="0">
+                  <c:v>150.0</c:v>
+                </c:pt>
+                <c:pt idx="1">
+                  <c:v>850.0</c:v>
+                </c:pt>
+                <c:pt idx="2">
+                  <c:v>0.0</c:v>
+                </c:pt>
+              </c:numCache>
+            </c:numRef>
+          </c:val>
+        </c:ser>
+        <c:dLbls>
+          <c:showLegendKey val="0"/>
+          <c:showVal val="0"/>
+          <c:showCatName val="0"/>
+          <c:showSerName val="0"/>
+          <c:showPercent val="0"/>
+          <c:showBubbleSize val="0"/>
+        </c:dLbls>
+        <c:gapWidth val="219"/>
+        <c:overlap val="-27"/>
+        <c:axId val="-2132574640"/>
+        <c:axId val="-2132692816"/>
+      </c:barChart>
+      <c:catAx>
+        <c:axId val="-2132574640"/>
+        <c:scaling>
+          <c:orientation val="minMax"/>
+        </c:scaling>
+        <c:delete val="0"/>
+        <c:axPos val="b"/>
+        <c:title>
+          <c:tx>
+            <c:rich>
+              <a:bodyPr rot="0" spcFirstLastPara="1" vertOverflow="ellipsis" vert="horz" wrap="square" anchor="ctr" anchorCtr="1"/>
+              <a:lstStyle/>
+              <a:p>
+                <a:pPr>
+                  <a:defRPr sz="1000" b="0" i="0" u="none" strike="noStrike" kern="1200" baseline="0">
+                    <a:solidFill>
+                      <a:schemeClr val="tx1">
+                        <a:lumMod val="65000"/>
+                        <a:lumOff val="35000"/>
+                      </a:schemeClr>
+                    </a:solidFill>
+                    <a:latin typeface="+mn-lt"/>
+                    <a:ea typeface="+mn-ea"/>
+                    <a:cs typeface="+mn-cs"/>
+                  </a:defRPr>
+                </a:pPr>
+                <a:r>
+                  <a:rPr lang="nl-NL"/>
+                  <a:t>Verzamelbereik</a:t>
+                </a:r>
+              </a:p>
+            </c:rich>
+          </c:tx>
+          <c:overlay val="0"/>
+          <c:spPr>
+            <a:noFill/>
+            <a:ln w="25400">
+              <a:noFill/>
+            </a:ln>
+          </c:spPr>
+        </c:title>
+        <c:numFmt formatCode="General" sourceLinked="1"/>
+        <c:majorTickMark val="none"/>
+        <c:minorTickMark val="none"/>
+        <c:tickLblPos val="nextTo"/>
+        <c:spPr>
+          <a:noFill/>
+          <a:ln w="9525" cap="flat" cmpd="sng" algn="ctr">
+            <a:solidFill>
+              <a:schemeClr val="tx1">
+                <a:lumMod val="15000"/>
+                <a:lumOff val="85000"/>
+              </a:schemeClr>
+            </a:solidFill>
+            <a:round/>
+          </a:ln>
+          <a:effectLst/>
+        </c:spPr>
+        <c:txPr>
+          <a:bodyPr rot="-60000000" spcFirstLastPara="1" vertOverflow="ellipsis" vert="horz" wrap="square" anchor="ctr" anchorCtr="1"/>
+          <a:lstStyle/>
+          <a:p>
+            <a:pPr>
+              <a:defRPr sz="900" b="0" i="0" u="none" strike="noStrike" kern="1200" baseline="0">
+                <a:solidFill>
+                  <a:schemeClr val="tx1">
+                    <a:lumMod val="65000"/>
+                    <a:lumOff val="35000"/>
+                  </a:schemeClr>
+                </a:solidFill>
+                <a:latin typeface="+mn-lt"/>
+                <a:ea typeface="+mn-ea"/>
+                <a:cs typeface="+mn-cs"/>
+              </a:defRPr>
+            </a:pPr>
+            <a:endParaRPr lang="en-GB"/>
+          </a:p>
+        </c:txPr>
+        <c:crossAx val="-2132692816"/>
+        <c:crosses val="autoZero"/>
+        <c:auto val="1"/>
+        <c:lblAlgn val="ctr"/>
+        <c:lblOffset val="100"/>
+        <c:noMultiLvlLbl val="0"/>
+      </c:catAx>
+      <c:valAx>
+        <c:axId val="-2132692816"/>
+        <c:scaling>
+          <c:orientation val="minMax"/>
+          <c:max val="1000.0"/>
+          <c:min val="0.0"/>
+        </c:scaling>
+        <c:delete val="0"/>
+        <c:axPos val="l"/>
+        <c:title>
+          <c:tx>
+            <c:rich>
+              <a:bodyPr rot="-5400000" spcFirstLastPara="1" vertOverflow="ellipsis" vert="horz" wrap="square" anchor="ctr" anchorCtr="1"/>
+              <a:lstStyle/>
+              <a:p>
+                <a:pPr>
+                  <a:defRPr sz="1000" b="0" i="0" u="none" strike="noStrike" kern="1200" baseline="0">
+                    <a:solidFill>
+                      <a:schemeClr val="tx1">
+                        <a:lumMod val="65000"/>
+                        <a:lumOff val="35000"/>
+                      </a:schemeClr>
+                    </a:solidFill>
+                    <a:latin typeface="+mn-lt"/>
+                    <a:ea typeface="+mn-ea"/>
+                    <a:cs typeface="+mn-cs"/>
+                  </a:defRPr>
+                </a:pPr>
+                <a:r>
+                  <a:rPr lang="nl-NL"/>
+                  <a:t>Frequentie</a:t>
+                </a:r>
+              </a:p>
+            </c:rich>
+          </c:tx>
+          <c:overlay val="0"/>
+          <c:spPr>
+            <a:noFill/>
+            <a:ln w="25400">
+              <a:noFill/>
+            </a:ln>
+          </c:spPr>
+        </c:title>
+        <c:numFmt formatCode="General" sourceLinked="1"/>
+        <c:majorTickMark val="none"/>
+        <c:minorTickMark val="none"/>
+        <c:tickLblPos val="nextTo"/>
+        <c:spPr>
+          <a:ln w="6350">
+            <a:noFill/>
+          </a:ln>
+        </c:spPr>
+        <c:txPr>
+          <a:bodyPr rot="-60000000" spcFirstLastPara="1" vertOverflow="ellipsis" vert="horz" wrap="square" anchor="ctr" anchorCtr="1"/>
+          <a:lstStyle/>
+          <a:p>
+            <a:pPr>
+              <a:defRPr sz="900" b="0" i="0" u="none" strike="noStrike" kern="1200" baseline="0">
+                <a:solidFill>
+                  <a:schemeClr val="tx1">
+                    <a:lumMod val="65000"/>
+                    <a:lumOff val="35000"/>
+                  </a:schemeClr>
+                </a:solidFill>
+                <a:latin typeface="+mn-lt"/>
+                <a:ea typeface="+mn-ea"/>
+                <a:cs typeface="+mn-cs"/>
+              </a:defRPr>
+            </a:pPr>
+            <a:endParaRPr lang="en-GB"/>
+          </a:p>
+        </c:txPr>
+        <c:crossAx val="-2132574640"/>
+        <c:crosses val="autoZero"/>
+        <c:crossBetween val="between"/>
+      </c:valAx>
+      <c:spPr>
+        <a:noFill/>
+        <a:ln w="25400">
+          <a:noFill/>
+        </a:ln>
+      </c:spPr>
+    </c:plotArea>
+    <c:plotVisOnly val="1"/>
+    <c:dispBlanksAs val="gap"/>
+    <c:showDLblsOverMax val="0"/>
+  </c:chart>
+  <c:spPr>
+    <a:solidFill>
+      <a:schemeClr val="bg1"/>
+    </a:solidFill>
+    <a:ln w="9525" cap="flat" cmpd="sng" algn="ctr">
+      <a:solidFill>
+        <a:schemeClr val="tx1">
+          <a:lumMod val="15000"/>
+          <a:lumOff val="85000"/>
+        </a:schemeClr>
+      </a:solidFill>
+      <a:round/>
+    </a:ln>
+    <a:effectLst/>
+  </c:spPr>
+  <c:txPr>
+    <a:bodyPr/>
+    <a:lstStyle/>
+    <a:p>
+      <a:pPr>
+        <a:defRPr/>
+      </a:pPr>
+      <a:endParaRPr lang="en-GB"/>
+    </a:p>
+  </c:txPr>
   <c:externalData r:id="rId1">
     <c:autoUpdate val="0"/>
   </c:externalData>

</xml_diff>